<commit_message>
Update Activity Diagrams - June 11.docx
</commit_message>
<xml_diff>
--- a/REVISIONS/Diagrams Compilation [.docx]/Activity Diagrams - June 11.docx
+++ b/REVISIONS/Diagrams Compilation [.docx]/Activity Diagrams - June 11.docx
@@ -82,21 +82,7 @@
           <w:b/>
           <w:spacing w:val="20"/>
         </w:rPr>
-        <w:t>Figure 1</w:t>
-      </w:r>
-      <w:r>
-        <w:rPr>
-          <w:b/>
-          <w:spacing w:val="20"/>
-        </w:rPr>
-        <w:t>.</w:t>
-      </w:r>
-      <w:r>
-        <w:rPr>
-          <w:b/>
-          <w:spacing w:val="20"/>
-        </w:rPr>
-        <w:t xml:space="preserve"> Activity Diagram for Add Students</w:t>
+        <w:t>Figure 1. Activity Diagram for Add Students</w:t>
       </w:r>
     </w:p>
     <w:p>
@@ -258,21 +244,7 @@
           <w:b/>
           <w:spacing w:val="20"/>
         </w:rPr>
-        <w:t>Figure 2</w:t>
-      </w:r>
-      <w:r>
-        <w:rPr>
-          <w:b/>
-          <w:spacing w:val="20"/>
-        </w:rPr>
-        <w:t xml:space="preserve">. Activity Diagram for </w:t>
-      </w:r>
-      <w:r>
-        <w:rPr>
-          <w:b/>
-          <w:spacing w:val="20"/>
-        </w:rPr>
-        <w:t>Delete Students</w:t>
+        <w:t>Figure 2. Activity Diagram for Delete Students</w:t>
       </w:r>
     </w:p>
     <w:p>
@@ -298,25 +270,7 @@
           <w:spacing w:val="20"/>
         </w:rPr>
         <w:tab/>
-        <w:t xml:space="preserve">Figure </w:t>
-      </w:r>
-      <w:r>
-        <w:rPr>
-          <w:spacing w:val="20"/>
-        </w:rPr>
-        <w:t>2</w:t>
-      </w:r>
-      <w:r>
-        <w:rPr>
-          <w:spacing w:val="20"/>
-        </w:rPr>
-        <w:t xml:space="preserve"> shows the diagram for </w:t>
-      </w:r>
-      <w:r>
-        <w:rPr>
-          <w:spacing w:val="20"/>
-        </w:rPr>
-        <w:t>Delete Students</w:t>
+        <w:t>Figure 2 shows the diagram for Delete Students</w:t>
       </w:r>
       <w:r>
         <w:rPr>
@@ -364,13 +318,7 @@
         <w:rPr>
           <w:spacing w:val="20"/>
         </w:rPr>
-        <w:t xml:space="preserve">m will display the </w:t>
-      </w:r>
-      <w:r>
-        <w:rPr>
-          <w:spacing w:val="20"/>
-        </w:rPr>
-        <w:t>prompt</w:t>
+        <w:t>m will display the prompt</w:t>
       </w:r>
       <w:r>
         <w:rPr>
@@ -476,35 +424,7 @@
           <w:b/>
           <w:spacing w:val="20"/>
         </w:rPr>
-        <w:t xml:space="preserve">Figure </w:t>
-      </w:r>
-      <w:r>
-        <w:rPr>
-          <w:b/>
-          <w:spacing w:val="20"/>
-        </w:rPr>
-        <w:t>3</w:t>
-      </w:r>
-      <w:r>
-        <w:rPr>
-          <w:b/>
-          <w:spacing w:val="20"/>
-        </w:rPr>
-        <w:t xml:space="preserve">. Activity Diagram for </w:t>
-      </w:r>
-      <w:r>
-        <w:rPr>
-          <w:b/>
-          <w:spacing w:val="20"/>
-        </w:rPr>
-        <w:t>Modify</w:t>
-      </w:r>
-      <w:r>
-        <w:rPr>
-          <w:b/>
-          <w:spacing w:val="20"/>
-        </w:rPr>
-        <w:t xml:space="preserve"> Students</w:t>
+        <w:t>Figure 3. Activity Diagram for Modify Students</w:t>
       </w:r>
     </w:p>
     <w:p>
@@ -530,31 +450,7 @@
           <w:spacing w:val="20"/>
         </w:rPr>
         <w:tab/>
-        <w:t xml:space="preserve">Figure </w:t>
-      </w:r>
-      <w:r>
-        <w:rPr>
-          <w:spacing w:val="20"/>
-        </w:rPr>
-        <w:t>3</w:t>
-      </w:r>
-      <w:r>
-        <w:rPr>
-          <w:spacing w:val="20"/>
-        </w:rPr>
-        <w:t xml:space="preserve"> shows the diagram for </w:t>
-      </w:r>
-      <w:r>
-        <w:rPr>
-          <w:spacing w:val="20"/>
-        </w:rPr>
-        <w:t>Modify</w:t>
-      </w:r>
-      <w:r>
-        <w:rPr>
-          <w:spacing w:val="20"/>
-        </w:rPr>
-        <w:t xml:space="preserve"> Students</w:t>
+        <w:t>Figure 3 shows the diagram for Modify Students</w:t>
       </w:r>
       <w:r>
         <w:rPr>
@@ -759,131 +655,66 @@
           <w:b/>
           <w:spacing w:val="20"/>
         </w:rPr>
-        <w:t xml:space="preserve">Figure </w:t>
-      </w:r>
-      <w:r>
-        <w:rPr>
-          <w:b/>
-          <w:spacing w:val="20"/>
-        </w:rPr>
-        <w:t>4</w:t>
-      </w:r>
-      <w:r>
-        <w:rPr>
-          <w:b/>
-          <w:spacing w:val="20"/>
-        </w:rPr>
-        <w:t xml:space="preserve">. Activity Diagram for </w:t>
-      </w:r>
-      <w:r>
-        <w:rPr>
-          <w:b/>
-          <w:spacing w:val="20"/>
-        </w:rPr>
-        <w:t>Search</w:t>
-      </w:r>
-      <w:r>
-        <w:rPr>
-          <w:b/>
+        <w:t>Figure 4. Activity Diagram for Search User</w:t>
+      </w:r>
+    </w:p>
+    <w:p>
+      <w:pPr>
+        <w:spacing w:line="480" w:lineRule="auto"/>
+        <w:jc w:val="center"/>
+        <w:rPr>
+          <w:b/>
+          <w:spacing w:val="20"/>
+        </w:rPr>
+      </w:pPr>
+    </w:p>
+    <w:p>
+      <w:pPr>
+        <w:spacing w:line="480" w:lineRule="auto"/>
+        <w:jc w:val="both"/>
+        <w:rPr>
+          <w:spacing w:val="20"/>
+        </w:rPr>
+      </w:pPr>
+      <w:r>
+        <w:rPr>
+          <w:spacing w:val="20"/>
+        </w:rPr>
+        <w:tab/>
+        <w:t>Figure 4 shows the diagram for Search User</w:t>
+      </w:r>
+      <w:r>
+        <w:rPr>
+          <w:spacing w:val="20"/>
+        </w:rPr>
+        <w:t xml:space="preserve">. The </w:t>
+      </w:r>
+      <w:r>
+        <w:rPr>
+          <w:spacing w:val="20"/>
+        </w:rPr>
+        <w:t>Admin</w:t>
+      </w:r>
+      <w:r>
+        <w:rPr>
+          <w:spacing w:val="20"/>
+        </w:rPr>
+        <w:t xml:space="preserve"> will </w:t>
+      </w:r>
+      <w:r>
+        <w:rPr>
+          <w:spacing w:val="20"/>
+        </w:rPr>
+        <w:t>search</w:t>
+      </w:r>
+      <w:r>
+        <w:rPr>
           <w:spacing w:val="20"/>
         </w:rPr>
         <w:t xml:space="preserve"> </w:t>
       </w:r>
       <w:r>
         <w:rPr>
-          <w:b/>
-          <w:spacing w:val="20"/>
-        </w:rPr>
-        <w:t>User</w:t>
-      </w:r>
-    </w:p>
-    <w:p>
-      <w:pPr>
-        <w:spacing w:line="480" w:lineRule="auto"/>
-        <w:jc w:val="center"/>
-        <w:rPr>
-          <w:b/>
-          <w:spacing w:val="20"/>
-        </w:rPr>
-      </w:pPr>
-    </w:p>
-    <w:p>
-      <w:pPr>
-        <w:spacing w:line="480" w:lineRule="auto"/>
-        <w:jc w:val="both"/>
-        <w:rPr>
-          <w:spacing w:val="20"/>
-        </w:rPr>
-      </w:pPr>
-      <w:r>
-        <w:rPr>
-          <w:spacing w:val="20"/>
-        </w:rPr>
-        <w:tab/>
-        <w:t xml:space="preserve">Figure </w:t>
-      </w:r>
-      <w:r>
-        <w:rPr>
-          <w:spacing w:val="20"/>
-        </w:rPr>
-        <w:t>4</w:t>
-      </w:r>
-      <w:r>
-        <w:rPr>
-          <w:spacing w:val="20"/>
-        </w:rPr>
-        <w:t xml:space="preserve"> shows the diagram for </w:t>
-      </w:r>
-      <w:r>
-        <w:rPr>
-          <w:spacing w:val="20"/>
-        </w:rPr>
-        <w:t>Search</w:t>
-      </w:r>
-      <w:r>
-        <w:rPr>
-          <w:spacing w:val="20"/>
-        </w:rPr>
-        <w:t xml:space="preserve"> </w:t>
-      </w:r>
-      <w:r>
-        <w:rPr>
-          <w:spacing w:val="20"/>
-        </w:rPr>
-        <w:t>User</w:t>
-      </w:r>
-      <w:r>
-        <w:rPr>
-          <w:spacing w:val="20"/>
-        </w:rPr>
-        <w:t xml:space="preserve">. The </w:t>
-      </w:r>
-      <w:r>
-        <w:rPr>
-          <w:spacing w:val="20"/>
-        </w:rPr>
-        <w:t>Admin</w:t>
-      </w:r>
-      <w:r>
-        <w:rPr>
-          <w:spacing w:val="20"/>
-        </w:rPr>
-        <w:t xml:space="preserve"> will </w:t>
-      </w:r>
-      <w:r>
-        <w:rPr>
-          <w:spacing w:val="20"/>
-        </w:rPr>
-        <w:t>search</w:t>
-      </w:r>
-      <w:r>
-        <w:rPr>
-          <w:spacing w:val="20"/>
-        </w:rPr>
-        <w:t xml:space="preserve"> </w:t>
-      </w:r>
-      <w:r>
-        <w:rPr>
           <w:spacing w:val="20"/>
         </w:rPr>
         <w:t>user</w:t>
@@ -898,13 +729,7 @@
         <w:rPr>
           <w:spacing w:val="20"/>
         </w:rPr>
-        <w:t xml:space="preserve">m will display </w:t>
-      </w:r>
-      <w:r>
-        <w:rPr>
-          <w:spacing w:val="20"/>
-        </w:rPr>
-        <w:t>parent or student radio button</w:t>
+        <w:t>m will display parent or student radio button</w:t>
       </w:r>
       <w:r>
         <w:rPr>
@@ -947,19 +772,7 @@
         <w:rPr>
           <w:spacing w:val="20"/>
         </w:rPr>
-        <w:t>display the search text field</w:t>
-      </w:r>
-      <w:r>
-        <w:rPr>
-          <w:spacing w:val="20"/>
-        </w:rPr>
-        <w:t xml:space="preserve">. </w:t>
-      </w:r>
-      <w:r>
-        <w:rPr>
-          <w:spacing w:val="20"/>
-        </w:rPr>
-        <w:t>After completing the details, the system will now validate if the user is found on the database.</w:t>
+        <w:t>display the search text field. After completing the details, the system will now validate if the user is found on the database.</w:t>
       </w:r>
     </w:p>
     <w:p>
@@ -1049,42 +862,7 @@
           <w:b/>
           <w:spacing w:val="20"/>
         </w:rPr>
-        <w:t xml:space="preserve">Figure </w:t>
-      </w:r>
-      <w:r>
-        <w:rPr>
-          <w:b/>
-          <w:spacing w:val="20"/>
-        </w:rPr>
-        <w:t>5</w:t>
-      </w:r>
-      <w:r>
-        <w:rPr>
-          <w:b/>
-          <w:spacing w:val="20"/>
-        </w:rPr>
-        <w:t xml:space="preserve">. Activity Diagram for </w:t>
-      </w:r>
-      <w:r>
-        <w:rPr>
-          <w:b/>
-          <w:spacing w:val="20"/>
-        </w:rPr>
-        <w:t>Reset</w:t>
-      </w:r>
-      <w:r>
-        <w:rPr>
-          <w:b/>
-          <w:spacing w:val="20"/>
-        </w:rPr>
-        <w:t xml:space="preserve"> </w:t>
-      </w:r>
-      <w:r>
-        <w:rPr>
-          <w:b/>
-          <w:spacing w:val="20"/>
-        </w:rPr>
-        <w:t>Password</w:t>
+        <w:t>Figure 5. Activity Diagram for Reset Password</w:t>
       </w:r>
     </w:p>
     <w:p>
@@ -1239,35 +1017,7 @@
           <w:b/>
           <w:spacing w:val="20"/>
         </w:rPr>
-        <w:t xml:space="preserve">Figure </w:t>
-      </w:r>
-      <w:r>
-        <w:rPr>
-          <w:b/>
-          <w:spacing w:val="20"/>
-        </w:rPr>
-        <w:t>6</w:t>
-      </w:r>
-      <w:r>
-        <w:rPr>
-          <w:b/>
-          <w:spacing w:val="20"/>
-        </w:rPr>
-        <w:t xml:space="preserve">. Activity Diagram for </w:t>
-      </w:r>
-      <w:r>
-        <w:rPr>
-          <w:b/>
-          <w:spacing w:val="20"/>
-        </w:rPr>
-        <w:t>Change</w:t>
-      </w:r>
-      <w:r>
-        <w:rPr>
-          <w:b/>
-          <w:spacing w:val="20"/>
-        </w:rPr>
-        <w:t xml:space="preserve"> Password</w:t>
+        <w:t>Figure 6. Activity Diagram for Change Password</w:t>
       </w:r>
     </w:p>
     <w:p>
@@ -1294,31 +1044,7 @@
         </w:rPr>
         <w:lastRenderedPageBreak/>
         <w:tab/>
-        <w:t xml:space="preserve">Figure </w:t>
-      </w:r>
-      <w:r>
-        <w:rPr>
-          <w:spacing w:val="20"/>
-        </w:rPr>
-        <w:t>6</w:t>
-      </w:r>
-      <w:r>
-        <w:rPr>
-          <w:spacing w:val="20"/>
-        </w:rPr>
-        <w:t xml:space="preserve"> shows the diagram for </w:t>
-      </w:r>
-      <w:r>
-        <w:rPr>
-          <w:spacing w:val="20"/>
-        </w:rPr>
-        <w:t>Change</w:t>
-      </w:r>
-      <w:r>
-        <w:rPr>
-          <w:spacing w:val="20"/>
-        </w:rPr>
-        <w:t xml:space="preserve"> Password</w:t>
+        <w:t>Figure 6 shows the diagram for Change Password</w:t>
       </w:r>
       <w:r>
         <w:rPr>
@@ -1342,13 +1068,7 @@
         <w:rPr>
           <w:spacing w:val="20"/>
         </w:rPr>
-        <w:t>change</w:t>
-      </w:r>
-      <w:r>
-        <w:rPr>
-          <w:spacing w:val="20"/>
-        </w:rPr>
-        <w:t xml:space="preserve"> password </w:t>
+        <w:t xml:space="preserve">change password </w:t>
       </w:r>
       <w:r>
         <w:rPr>
@@ -1360,19 +1080,7 @@
         <w:rPr>
           <w:spacing w:val="20"/>
         </w:rPr>
-        <w:t xml:space="preserve">m will display form for </w:t>
-      </w:r>
-      <w:r>
-        <w:rPr>
-          <w:spacing w:val="20"/>
-        </w:rPr>
-        <w:t>changing of</w:t>
-      </w:r>
-      <w:r>
-        <w:rPr>
-          <w:spacing w:val="20"/>
-        </w:rPr>
-        <w:t xml:space="preserve"> password</w:t>
+        <w:t>m will display form for changing of password</w:t>
       </w:r>
       <w:r>
         <w:rPr>
@@ -1645,13 +1353,7 @@
         <w:rPr>
           <w:spacing w:val="20"/>
         </w:rPr>
-        <w:t xml:space="preserve">the password and re-enter password </w:t>
-      </w:r>
-      <w:r>
-        <w:rPr>
-          <w:spacing w:val="20"/>
-        </w:rPr>
-        <w:t>are the same,</w:t>
+        <w:t>the password and re-enter password are the same,</w:t>
       </w:r>
       <w:r>
         <w:rPr>
@@ -1745,28 +1447,7 @@
           <w:b/>
           <w:spacing w:val="20"/>
         </w:rPr>
-        <w:t xml:space="preserve">Figure </w:t>
-      </w:r>
-      <w:r>
-        <w:rPr>
-          <w:b/>
-          <w:spacing w:val="20"/>
-        </w:rPr>
-        <w:t>7</w:t>
-      </w:r>
-      <w:r>
-        <w:rPr>
-          <w:b/>
-          <w:spacing w:val="20"/>
-        </w:rPr>
-        <w:t xml:space="preserve">. Activity Diagram for </w:t>
-      </w:r>
-      <w:r>
-        <w:rPr>
-          <w:b/>
-          <w:spacing w:val="20"/>
-        </w:rPr>
-        <w:t>Update User Profile</w:t>
+        <w:t>Figure 7. Activity Diagram for Update User Profile</w:t>
       </w:r>
     </w:p>
     <w:p>
@@ -1792,19 +1473,7 @@
           <w:spacing w:val="20"/>
         </w:rPr>
         <w:tab/>
-        <w:t xml:space="preserve">Figure </w:t>
-      </w:r>
-      <w:r>
-        <w:rPr>
-          <w:spacing w:val="20"/>
-        </w:rPr>
-        <w:t>7</w:t>
-      </w:r>
-      <w:r>
-        <w:rPr>
-          <w:spacing w:val="20"/>
-        </w:rPr>
-        <w:t xml:space="preserve"> shows the diagram for </w:t>
+        <w:t xml:space="preserve">Figure 7 shows the diagram for </w:t>
       </w:r>
       <w:r>
         <w:rPr>
@@ -2024,21 +1693,7 @@
           <w:b/>
           <w:spacing w:val="20"/>
         </w:rPr>
-        <w:t xml:space="preserve">Figure </w:t>
-      </w:r>
-      <w:r>
-        <w:rPr>
-          <w:b/>
-          <w:spacing w:val="20"/>
-        </w:rPr>
-        <w:t>8</w:t>
-      </w:r>
-      <w:r>
-        <w:rPr>
-          <w:b/>
-          <w:spacing w:val="20"/>
-        </w:rPr>
-        <w:t>. Activity Diagram for</w:t>
+        <w:t>Figure 8. Activity Diagram for</w:t>
       </w:r>
       <w:r>
         <w:rPr>
@@ -2071,19 +1726,7 @@
           <w:spacing w:val="20"/>
         </w:rPr>
         <w:tab/>
-        <w:t>Figure</w:t>
-      </w:r>
-      <w:r>
-        <w:rPr>
-          <w:spacing w:val="20"/>
-        </w:rPr>
-        <w:t xml:space="preserve"> 8</w:t>
-      </w:r>
-      <w:r>
-        <w:rPr>
-          <w:spacing w:val="20"/>
-        </w:rPr>
-        <w:t xml:space="preserve"> shows the diagram for Update User Profile</w:t>
+        <w:t>Figure 8 shows the diagram for Update User Profile</w:t>
       </w:r>
       <w:r>
         <w:rPr>
@@ -2246,42 +1889,7 @@
           <w:b/>
           <w:spacing w:val="20"/>
         </w:rPr>
-        <w:t>Figure</w:t>
-      </w:r>
-      <w:r>
-        <w:rPr>
-          <w:b/>
-          <w:spacing w:val="20"/>
-        </w:rPr>
-        <w:t xml:space="preserve"> 9</w:t>
-      </w:r>
-      <w:r>
-        <w:rPr>
-          <w:b/>
-          <w:spacing w:val="20"/>
-        </w:rPr>
-        <w:t xml:space="preserve">. Activity Diagram for </w:t>
-      </w:r>
-      <w:r>
-        <w:rPr>
-          <w:b/>
-          <w:spacing w:val="20"/>
-        </w:rPr>
-        <w:t>Modify Video</w:t>
-      </w:r>
-      <w:r>
-        <w:rPr>
-          <w:b/>
-          <w:spacing w:val="20"/>
-        </w:rPr>
-        <w:t xml:space="preserve"> </w:t>
-      </w:r>
-      <w:r>
-        <w:rPr>
-          <w:b/>
-          <w:spacing w:val="20"/>
-        </w:rPr>
-        <w:t>Detail</w:t>
+        <w:t>Figure 9. Activity Diagram for Modify Video Detail</w:t>
       </w:r>
     </w:p>
     <w:p>
@@ -2307,25 +1915,7 @@
           <w:spacing w:val="20"/>
         </w:rPr>
         <w:tab/>
-        <w:t xml:space="preserve">Figure </w:t>
-      </w:r>
-      <w:r>
-        <w:rPr>
-          <w:spacing w:val="20"/>
-        </w:rPr>
-        <w:t>9</w:t>
-      </w:r>
-      <w:r>
-        <w:rPr>
-          <w:spacing w:val="20"/>
-        </w:rPr>
-        <w:t xml:space="preserve"> shows the diagram for </w:t>
-      </w:r>
-      <w:r>
-        <w:rPr>
-          <w:spacing w:val="20"/>
-        </w:rPr>
-        <w:t>Modify Video Detail</w:t>
+        <w:t>Figure 9 shows the diagram for Modify Video Detail</w:t>
       </w:r>
       <w:r>
         <w:rPr>
@@ -2349,25 +1939,7 @@
         <w:rPr>
           <w:spacing w:val="20"/>
         </w:rPr>
-        <w:t xml:space="preserve"> </w:t>
-      </w:r>
-      <w:r>
-        <w:rPr>
-          <w:spacing w:val="20"/>
-        </w:rPr>
-        <w:t xml:space="preserve">modify the </w:t>
-      </w:r>
-      <w:r>
-        <w:rPr>
-          <w:spacing w:val="20"/>
-        </w:rPr>
-        <w:t>video</w:t>
-      </w:r>
-      <w:r>
-        <w:rPr>
-          <w:spacing w:val="20"/>
-        </w:rPr>
-        <w:t xml:space="preserve"> details</w:t>
+        <w:t xml:space="preserve"> modify the video details</w:t>
       </w:r>
       <w:r>
         <w:rPr>
@@ -2415,8 +1987,6 @@
           <w:spacing w:val="20"/>
         </w:rPr>
       </w:pPr>
-      <w:bookmarkStart w:id="0" w:name="_GoBack"/>
-      <w:bookmarkEnd w:id="0"/>
     </w:p>
     <w:p>
       <w:pPr>
@@ -2496,28 +2066,7 @@
           <w:b/>
           <w:spacing w:val="20"/>
         </w:rPr>
-        <w:t xml:space="preserve">Figure </w:t>
-      </w:r>
-      <w:r>
-        <w:rPr>
-          <w:b/>
-          <w:spacing w:val="20"/>
-        </w:rPr>
-        <w:t>10</w:t>
-      </w:r>
-      <w:r>
-        <w:rPr>
-          <w:b/>
-          <w:spacing w:val="20"/>
-        </w:rPr>
-        <w:t>. Activity Diagram for</w:t>
-      </w:r>
-      <w:r>
-        <w:rPr>
-          <w:b/>
-          <w:spacing w:val="20"/>
-        </w:rPr>
-        <w:t xml:space="preserve"> Category Search</w:t>
+        <w:t>Figure 10. Activity Diagram for Category Search</w:t>
       </w:r>
     </w:p>
     <w:p>
@@ -2543,25 +2092,7 @@
           <w:spacing w:val="20"/>
         </w:rPr>
         <w:tab/>
-        <w:t xml:space="preserve">Figure </w:t>
-      </w:r>
-      <w:r>
-        <w:rPr>
-          <w:spacing w:val="20"/>
-        </w:rPr>
-        <w:t>10</w:t>
-      </w:r>
-      <w:r>
-        <w:rPr>
-          <w:spacing w:val="20"/>
-        </w:rPr>
-        <w:t xml:space="preserve"> shows the diagram for </w:t>
-      </w:r>
-      <w:r>
-        <w:rPr>
-          <w:spacing w:val="20"/>
-        </w:rPr>
-        <w:t>Category Search</w:t>
+        <w:t>Figure 10 shows the diagram for Category Search</w:t>
       </w:r>
       <w:r>
         <w:rPr>
@@ -2573,13 +2104,7 @@
         <w:rPr>
           <w:spacing w:val="20"/>
         </w:rPr>
-        <w:t>Admin</w:t>
-      </w:r>
-      <w:r>
-        <w:rPr>
-          <w:spacing w:val="20"/>
-        </w:rPr>
-        <w:t>/Student</w:t>
+        <w:t>Admin/Student</w:t>
       </w:r>
       <w:r>
         <w:rPr>
@@ -2591,25 +2116,7 @@
         <w:rPr>
           <w:spacing w:val="20"/>
         </w:rPr>
-        <w:t xml:space="preserve"> </w:t>
-      </w:r>
-      <w:r>
-        <w:rPr>
-          <w:spacing w:val="20"/>
-        </w:rPr>
-        <w:t>search</w:t>
-      </w:r>
-      <w:r>
-        <w:rPr>
-          <w:spacing w:val="20"/>
-        </w:rPr>
-        <w:t xml:space="preserve"> video</w:t>
-      </w:r>
-      <w:r>
-        <w:rPr>
-          <w:spacing w:val="20"/>
-        </w:rPr>
-        <w:t xml:space="preserve"> by category</w:t>
+        <w:t xml:space="preserve"> search video by category</w:t>
       </w:r>
       <w:r>
         <w:rPr>
@@ -2621,49 +2128,13 @@
         <w:rPr>
           <w:spacing w:val="20"/>
         </w:rPr>
-        <w:t>m will display</w:t>
-      </w:r>
-      <w:r>
-        <w:rPr>
-          <w:spacing w:val="20"/>
-        </w:rPr>
-        <w:t xml:space="preserve"> checkbox of categories. After choosing specific category, it will now proceed to the system and check if the video is found or not.</w:t>
-      </w:r>
-      <w:r>
-        <w:rPr>
-          <w:spacing w:val="20"/>
-        </w:rPr>
-        <w:t xml:space="preserve"> </w:t>
-      </w:r>
-      <w:r>
-        <w:rPr>
-          <w:spacing w:val="20"/>
-        </w:rPr>
-        <w:t xml:space="preserve">If the video is found, the system will display the video that match within the </w:t>
-      </w:r>
-      <w:r>
-        <w:rPr>
-          <w:spacing w:val="20"/>
-        </w:rPr>
-        <w:t>selected category</w:t>
-      </w:r>
-      <w:r>
-        <w:rPr>
-          <w:spacing w:val="20"/>
-        </w:rPr>
-        <w:t xml:space="preserve">, else the system will </w:t>
-      </w:r>
-      <w:r>
-        <w:rPr>
-          <w:spacing w:val="20"/>
-        </w:rPr>
-        <w:t>show video not founded</w:t>
-      </w:r>
-      <w:r>
-        <w:rPr>
-          <w:spacing w:val="20"/>
-        </w:rPr>
-        <w:t>.</w:t>
+        <w:t>m will display checkbox of categories. After choosing specific category, it will now proceed to the system and check if the video is found or not.</w:t>
+      </w:r>
+      <w:r>
+        <w:rPr>
+          <w:spacing w:val="20"/>
+        </w:rPr>
+        <w:t xml:space="preserve"> If the video is found, the system will display the video that match within the selected category, else the system will show video not founded.</w:t>
       </w:r>
     </w:p>
     <w:p>
@@ -2753,35 +2224,7 @@
           <w:b/>
           <w:spacing w:val="20"/>
         </w:rPr>
-        <w:t>Figure 1</w:t>
-      </w:r>
-      <w:r>
-        <w:rPr>
-          <w:b/>
-          <w:spacing w:val="20"/>
-        </w:rPr>
-        <w:t>1</w:t>
-      </w:r>
-      <w:r>
-        <w:rPr>
-          <w:b/>
-          <w:spacing w:val="20"/>
-        </w:rPr>
-        <w:t xml:space="preserve">. Activity Diagram for </w:t>
-      </w:r>
-      <w:r>
-        <w:rPr>
-          <w:b/>
-          <w:spacing w:val="20"/>
-        </w:rPr>
-        <w:t>Title</w:t>
-      </w:r>
-      <w:r>
-        <w:rPr>
-          <w:b/>
-          <w:spacing w:val="20"/>
-        </w:rPr>
-        <w:t xml:space="preserve"> Search</w:t>
+        <w:t>Figure 11. Activity Diagram for Title Search</w:t>
       </w:r>
     </w:p>
     <w:p>
@@ -2807,31 +2250,7 @@
           <w:spacing w:val="20"/>
         </w:rPr>
         <w:tab/>
-        <w:t>Figure 1</w:t>
-      </w:r>
-      <w:r>
-        <w:rPr>
-          <w:spacing w:val="20"/>
-        </w:rPr>
-        <w:t>1</w:t>
-      </w:r>
-      <w:r>
-        <w:rPr>
-          <w:spacing w:val="20"/>
-        </w:rPr>
-        <w:t xml:space="preserve"> shows the diagram for </w:t>
-      </w:r>
-      <w:r>
-        <w:rPr>
-          <w:spacing w:val="20"/>
-        </w:rPr>
-        <w:t>Title</w:t>
-      </w:r>
-      <w:r>
-        <w:rPr>
-          <w:spacing w:val="20"/>
-        </w:rPr>
-        <w:t xml:space="preserve"> Search</w:t>
+        <w:t>Figure 11 shows the diagram for Title Search</w:t>
       </w:r>
       <w:r>
         <w:rPr>
@@ -2855,13 +2274,7 @@
         <w:rPr>
           <w:spacing w:val="20"/>
         </w:rPr>
-        <w:t xml:space="preserve"> search video by </w:t>
-      </w:r>
-      <w:r>
-        <w:rPr>
-          <w:spacing w:val="20"/>
-        </w:rPr>
-        <w:t>title</w:t>
+        <w:t xml:space="preserve"> search video by title</w:t>
       </w:r>
       <w:r>
         <w:rPr>
@@ -2915,13 +2328,7 @@
         <w:rPr>
           <w:spacing w:val="20"/>
         </w:rPr>
-        <w:t xml:space="preserve">and will check if the video is found or not. If the video is found, the system will display the video that match within the input, </w:t>
-      </w:r>
-      <w:r>
-        <w:rPr>
-          <w:spacing w:val="20"/>
-        </w:rPr>
-        <w:t>else the system will show video not founded</w:t>
+        <w:t>and will check if the video is found or not. If the video is found, the system will display the video that match within the input, else the system will show video not founded</w:t>
       </w:r>
     </w:p>
     <w:p>
@@ -3019,21 +2426,14 @@
           <w:b/>
           <w:spacing w:val="20"/>
         </w:rPr>
-        <w:t>2</w:t>
-      </w:r>
-      <w:r>
-        <w:rPr>
-          <w:b/>
-          <w:spacing w:val="20"/>
-        </w:rPr>
-        <w:t>. Activity Diagram for</w:t>
-      </w:r>
-      <w:r>
-        <w:rPr>
-          <w:b/>
-          <w:spacing w:val="20"/>
-        </w:rPr>
-        <w:t xml:space="preserve"> Favorite Filter</w:t>
+        <w:t>2.</w:t>
+      </w:r>
+      <w:r>
+        <w:rPr>
+          <w:b/>
+          <w:spacing w:val="20"/>
+        </w:rPr>
+        <w:t xml:space="preserve"> Activity Diagram for Favorite Filter</w:t>
       </w:r>
     </w:p>
     <w:p>
@@ -3071,13 +2471,463 @@
         <w:rPr>
           <w:spacing w:val="20"/>
         </w:rPr>
+        <w:t xml:space="preserve"> shows the diagram for Favorite Filter</w:t>
+      </w:r>
+      <w:r>
+        <w:rPr>
+          <w:spacing w:val="20"/>
+        </w:rPr>
+        <w:t xml:space="preserve">. The </w:t>
+      </w:r>
+      <w:r>
+        <w:rPr>
+          <w:spacing w:val="20"/>
+        </w:rPr>
+        <w:t>Student</w:t>
+      </w:r>
+      <w:r>
+        <w:rPr>
+          <w:spacing w:val="20"/>
+        </w:rPr>
+        <w:t xml:space="preserve"> will</w:t>
+      </w:r>
+      <w:r>
+        <w:rPr>
+          <w:spacing w:val="20"/>
+        </w:rPr>
+        <w:t xml:space="preserve"> filter favorite videos. After clicking the button for filter videos, the system will check if the video is found or not. If the video is found, the system will display video that match the favorites of student, else the system will show video not founded.</w:t>
+      </w:r>
+    </w:p>
+    <w:p>
+      <w:pPr>
+        <w:spacing w:line="480" w:lineRule="auto"/>
+        <w:jc w:val="both"/>
+        <w:rPr>
+          <w:spacing w:val="20"/>
+        </w:rPr>
+      </w:pPr>
+      <w:r>
+        <w:rPr>
+          <w:noProof/>
+          <w:spacing w:val="20"/>
+          <w:lang w:val="en-US" w:eastAsia="en-US"/>
+        </w:rPr>
+        <w:lastRenderedPageBreak/>
+        <w:drawing>
+          <wp:inline distT="0" distB="0" distL="0" distR="0" wp14:anchorId="630EE7F2" wp14:editId="4DE5218E">
+            <wp:extent cx="5943600" cy="5579507"/>
+            <wp:effectExtent l="0" t="0" r="0" b="2540"/>
+            <wp:docPr id="15" name="Picture 15" descr="C:\Users\Angelo\Documents\GitHub\CAPSTONE-FILES\REVISIONS\UML-DIAGRAMS\6-9-2021\ACTIVITY DIAGRAM\12-Add Subject.png"/>
+            <wp:cNvGraphicFramePr>
+              <a:graphicFrameLocks xmlns:a="http://schemas.openxmlformats.org/drawingml/2006/main" noChangeAspect="1"/>
+            </wp:cNvGraphicFramePr>
+            <a:graphic xmlns:a="http://schemas.openxmlformats.org/drawingml/2006/main">
+              <a:graphicData uri="http://schemas.openxmlformats.org/drawingml/2006/picture">
+                <pic:pic xmlns:pic="http://schemas.openxmlformats.org/drawingml/2006/picture">
+                  <pic:nvPicPr>
+                    <pic:cNvPr id="0" name="Picture 1" descr="C:\Users\Angelo\Documents\GitHub\CAPSTONE-FILES\REVISIONS\UML-DIAGRAMS\6-9-2021\ACTIVITY DIAGRAM\12-Add Subject.png"/>
+                    <pic:cNvPicPr>
+                      <a:picLocks noChangeAspect="1" noChangeArrowheads="1"/>
+                    </pic:cNvPicPr>
+                  </pic:nvPicPr>
+                  <pic:blipFill>
+                    <a:blip r:embed="rId16">
+                      <a:extLst>
+                        <a:ext uri="{28A0092B-C50C-407E-A947-70E740481C1C}">
+                          <a14:useLocalDpi xmlns:a14="http://schemas.microsoft.com/office/drawing/2010/main" val="0"/>
+                        </a:ext>
+                      </a:extLst>
+                    </a:blip>
+                    <a:srcRect/>
+                    <a:stretch>
+                      <a:fillRect/>
+                    </a:stretch>
+                  </pic:blipFill>
+                  <pic:spPr bwMode="auto">
+                    <a:xfrm>
+                      <a:off x="0" y="0"/>
+                      <a:ext cx="5943600" cy="5579507"/>
+                    </a:xfrm>
+                    <a:prstGeom prst="rect">
+                      <a:avLst/>
+                    </a:prstGeom>
+                    <a:noFill/>
+                    <a:ln>
+                      <a:noFill/>
+                    </a:ln>
+                  </pic:spPr>
+                </pic:pic>
+              </a:graphicData>
+            </a:graphic>
+          </wp:inline>
+        </w:drawing>
+      </w:r>
+    </w:p>
+    <w:p>
+      <w:pPr>
+        <w:spacing w:line="480" w:lineRule="auto"/>
+        <w:jc w:val="center"/>
+        <w:rPr>
+          <w:b/>
+          <w:spacing w:val="20"/>
+        </w:rPr>
+      </w:pPr>
+      <w:r>
+        <w:rPr>
+          <w:b/>
+          <w:spacing w:val="20"/>
+        </w:rPr>
+        <w:t>Figure 1</w:t>
+      </w:r>
+      <w:r>
+        <w:rPr>
+          <w:b/>
+          <w:spacing w:val="20"/>
+        </w:rPr>
+        <w:t>3</w:t>
+      </w:r>
+      <w:r>
+        <w:rPr>
+          <w:b/>
+          <w:spacing w:val="20"/>
+        </w:rPr>
+        <w:t>. Activity Diagram for Add Subject</w:t>
+      </w:r>
+    </w:p>
+    <w:p>
+      <w:pPr>
+        <w:spacing w:line="480" w:lineRule="auto"/>
+        <w:jc w:val="center"/>
+        <w:rPr>
+          <w:b/>
+          <w:spacing w:val="20"/>
+        </w:rPr>
+      </w:pPr>
+    </w:p>
+    <w:p>
+      <w:pPr>
+        <w:spacing w:line="480" w:lineRule="auto"/>
+        <w:jc w:val="both"/>
+        <w:rPr>
+          <w:spacing w:val="20"/>
+        </w:rPr>
+      </w:pPr>
+      <w:r>
+        <w:rPr>
+          <w:spacing w:val="20"/>
+        </w:rPr>
+        <w:tab/>
+        <w:t>Figure 1</w:t>
+      </w:r>
+      <w:r>
+        <w:rPr>
+          <w:spacing w:val="20"/>
+        </w:rPr>
+        <w:t>3</w:t>
+      </w:r>
+      <w:r>
+        <w:rPr>
+          <w:spacing w:val="20"/>
+        </w:rPr>
+        <w:t xml:space="preserve"> shows the diagram for Add Subject</w:t>
+      </w:r>
+      <w:r>
+        <w:rPr>
+          <w:spacing w:val="20"/>
+        </w:rPr>
+        <w:t xml:space="preserve">. The </w:t>
+      </w:r>
+      <w:r>
+        <w:rPr>
+          <w:spacing w:val="20"/>
+        </w:rPr>
+        <w:t>Admin</w:t>
+      </w:r>
+      <w:r>
+        <w:rPr>
+          <w:spacing w:val="20"/>
+        </w:rPr>
+        <w:t xml:space="preserve"> will add new </w:t>
+      </w:r>
+      <w:r>
+        <w:rPr>
+          <w:spacing w:val="20"/>
+        </w:rPr>
+        <w:t>subject</w:t>
+      </w:r>
+      <w:r>
+        <w:rPr>
+          <w:spacing w:val="20"/>
+        </w:rPr>
+        <w:t xml:space="preserve"> in menu, the syste</w:t>
+      </w:r>
+      <w:r>
+        <w:rPr>
+          <w:spacing w:val="20"/>
+        </w:rPr>
+        <w:t>m will display the fo</w:t>
+      </w:r>
+      <w:r>
+        <w:rPr>
+          <w:spacing w:val="20"/>
+        </w:rPr>
+        <w:t>r</w:t>
+      </w:r>
+      <w:r>
+        <w:rPr>
+          <w:spacing w:val="20"/>
+        </w:rPr>
+        <w:t>m</w:t>
+      </w:r>
+      <w:r>
+        <w:rPr>
+          <w:spacing w:val="20"/>
+        </w:rPr>
+        <w:t xml:space="preserve">. After completing the details, the system will validate </w:t>
+      </w:r>
+      <w:r>
+        <w:rPr>
+          <w:spacing w:val="20"/>
+        </w:rPr>
+        <w:t>new subject</w:t>
+      </w:r>
+      <w:r>
+        <w:rPr>
+          <w:spacing w:val="20"/>
+        </w:rPr>
+        <w:t xml:space="preserve">. If the system </w:t>
+      </w:r>
+      <w:r>
+        <w:rPr>
+          <w:spacing w:val="20"/>
+        </w:rPr>
+        <w:t>valid</w:t>
+      </w:r>
+      <w:r>
+        <w:rPr>
+          <w:spacing w:val="20"/>
+        </w:rPr>
+        <w:t xml:space="preserve"> a</w:t>
+      </w:r>
+      <w:r>
+        <w:rPr>
+          <w:spacing w:val="20"/>
+        </w:rPr>
+        <w:t xml:space="preserve"> new subject</w:t>
+      </w:r>
+      <w:r>
+        <w:rPr>
+          <w:spacing w:val="20"/>
+        </w:rPr>
+        <w:t xml:space="preserve">, it will now </w:t>
+      </w:r>
+      <w:r>
+        <w:rPr>
+          <w:spacing w:val="20"/>
+        </w:rPr>
+        <w:t>added to the database</w:t>
+      </w:r>
+      <w:r>
+        <w:rPr>
+          <w:spacing w:val="20"/>
+        </w:rPr>
+        <w:t xml:space="preserve">. Otherwise, the system will show an error message and will need to recreate the process of adding </w:t>
+      </w:r>
+      <w:r>
+        <w:rPr>
+          <w:spacing w:val="20"/>
+        </w:rPr>
+        <w:t>subject</w:t>
+      </w:r>
+      <w:r>
+        <w:rPr>
+          <w:spacing w:val="20"/>
+        </w:rPr>
+        <w:t>.</w:t>
+      </w:r>
+    </w:p>
+    <w:p>
+      <w:pPr>
+        <w:spacing w:line="480" w:lineRule="auto"/>
+        <w:jc w:val="both"/>
+        <w:rPr>
+          <w:spacing w:val="20"/>
+        </w:rPr>
+      </w:pPr>
+      <w:r>
+        <w:rPr>
+          <w:noProof/>
+          <w:spacing w:val="20"/>
+          <w:lang w:val="en-US" w:eastAsia="en-US"/>
+        </w:rPr>
+        <w:lastRenderedPageBreak/>
+        <w:drawing>
+          <wp:inline distT="0" distB="0" distL="0" distR="0">
+            <wp:extent cx="5943600" cy="5580539"/>
+            <wp:effectExtent l="0" t="0" r="0" b="1270"/>
+            <wp:docPr id="16" name="Picture 16" descr="C:\Users\Angelo\Documents\GitHub\CAPSTONE-FILES\REVISIONS\UML-DIAGRAMS\6-9-2021\ACTIVITY DIAGRAM\14-Edit Subject.png"/>
+            <wp:cNvGraphicFramePr>
+              <a:graphicFrameLocks xmlns:a="http://schemas.openxmlformats.org/drawingml/2006/main" noChangeAspect="1"/>
+            </wp:cNvGraphicFramePr>
+            <a:graphic xmlns:a="http://schemas.openxmlformats.org/drawingml/2006/main">
+              <a:graphicData uri="http://schemas.openxmlformats.org/drawingml/2006/picture">
+                <pic:pic xmlns:pic="http://schemas.openxmlformats.org/drawingml/2006/picture">
+                  <pic:nvPicPr>
+                    <pic:cNvPr id="0" name="Picture 2" descr="C:\Users\Angelo\Documents\GitHub\CAPSTONE-FILES\REVISIONS\UML-DIAGRAMS\6-9-2021\ACTIVITY DIAGRAM\14-Edit Subject.png"/>
+                    <pic:cNvPicPr>
+                      <a:picLocks noChangeAspect="1" noChangeArrowheads="1"/>
+                    </pic:cNvPicPr>
+                  </pic:nvPicPr>
+                  <pic:blipFill>
+                    <a:blip r:embed="rId17">
+                      <a:extLst>
+                        <a:ext uri="{28A0092B-C50C-407E-A947-70E740481C1C}">
+                          <a14:useLocalDpi xmlns:a14="http://schemas.microsoft.com/office/drawing/2010/main" val="0"/>
+                        </a:ext>
+                      </a:extLst>
+                    </a:blip>
+                    <a:srcRect/>
+                    <a:stretch>
+                      <a:fillRect/>
+                    </a:stretch>
+                  </pic:blipFill>
+                  <pic:spPr bwMode="auto">
+                    <a:xfrm>
+                      <a:off x="0" y="0"/>
+                      <a:ext cx="5943600" cy="5580539"/>
+                    </a:xfrm>
+                    <a:prstGeom prst="rect">
+                      <a:avLst/>
+                    </a:prstGeom>
+                    <a:noFill/>
+                    <a:ln>
+                      <a:noFill/>
+                    </a:ln>
+                  </pic:spPr>
+                </pic:pic>
+              </a:graphicData>
+            </a:graphic>
+          </wp:inline>
+        </w:drawing>
+      </w:r>
+    </w:p>
+    <w:p>
+      <w:pPr>
+        <w:spacing w:line="480" w:lineRule="auto"/>
+        <w:jc w:val="center"/>
+        <w:rPr>
+          <w:b/>
+          <w:spacing w:val="20"/>
+        </w:rPr>
+      </w:pPr>
+      <w:r>
+        <w:rPr>
+          <w:b/>
+          <w:spacing w:val="20"/>
+        </w:rPr>
+        <w:t>Figure 1</w:t>
+      </w:r>
+      <w:r>
+        <w:rPr>
+          <w:b/>
+          <w:spacing w:val="20"/>
+        </w:rPr>
+        <w:t>4</w:t>
+      </w:r>
+      <w:r>
+        <w:rPr>
+          <w:b/>
+          <w:spacing w:val="20"/>
+        </w:rPr>
+        <w:t xml:space="preserve">. Activity Diagram for </w:t>
+      </w:r>
+      <w:r>
+        <w:rPr>
+          <w:b/>
+          <w:spacing w:val="20"/>
+        </w:rPr>
+        <w:t>Edit</w:t>
+      </w:r>
+      <w:r>
+        <w:rPr>
+          <w:b/>
+          <w:spacing w:val="20"/>
+        </w:rPr>
+        <w:t xml:space="preserve"> Subject</w:t>
+      </w:r>
+    </w:p>
+    <w:p>
+      <w:pPr>
+        <w:spacing w:line="480" w:lineRule="auto"/>
+        <w:jc w:val="center"/>
+        <w:rPr>
+          <w:b/>
+          <w:spacing w:val="20"/>
+        </w:rPr>
+      </w:pPr>
+    </w:p>
+    <w:p>
+      <w:pPr>
+        <w:spacing w:line="480" w:lineRule="auto"/>
+        <w:jc w:val="both"/>
+        <w:rPr>
+          <w:spacing w:val="20"/>
+        </w:rPr>
+      </w:pPr>
+      <w:r>
+        <w:rPr>
+          <w:spacing w:val="20"/>
+        </w:rPr>
+        <w:tab/>
+        <w:t>Figure 1</w:t>
+      </w:r>
+      <w:r>
+        <w:rPr>
+          <w:spacing w:val="20"/>
+        </w:rPr>
+        <w:t>4</w:t>
+      </w:r>
+      <w:r>
+        <w:rPr>
+          <w:spacing w:val="20"/>
+        </w:rPr>
         <w:t xml:space="preserve"> shows the diagram for </w:t>
       </w:r>
       <w:r>
         <w:rPr>
           <w:spacing w:val="20"/>
         </w:rPr>
-        <w:t>Favorite</w:t>
+        <w:t>Edit</w:t>
+      </w:r>
+      <w:r>
+        <w:rPr>
+          <w:spacing w:val="20"/>
+        </w:rPr>
+        <w:t xml:space="preserve"> Subject</w:t>
+      </w:r>
+      <w:r>
+        <w:rPr>
+          <w:spacing w:val="20"/>
+        </w:rPr>
+        <w:t xml:space="preserve">. The </w:t>
+      </w:r>
+      <w:r>
+        <w:rPr>
+          <w:spacing w:val="20"/>
+        </w:rPr>
+        <w:t>Admin</w:t>
+      </w:r>
+      <w:r>
+        <w:rPr>
+          <w:spacing w:val="20"/>
+        </w:rPr>
+        <w:t xml:space="preserve"> will </w:t>
+      </w:r>
+      <w:r>
+        <w:rPr>
+          <w:spacing w:val="20"/>
+        </w:rPr>
+        <w:t>edit</w:t>
       </w:r>
       <w:r>
         <w:rPr>
@@ -3089,7 +2939,281 @@
         <w:rPr>
           <w:spacing w:val="20"/>
         </w:rPr>
-        <w:t>Filter</w:t>
+        <w:t>subject</w:t>
+      </w:r>
+      <w:r>
+        <w:rPr>
+          <w:spacing w:val="20"/>
+        </w:rPr>
+        <w:t xml:space="preserve"> in menu, the syste</w:t>
+      </w:r>
+      <w:r>
+        <w:rPr>
+          <w:spacing w:val="20"/>
+        </w:rPr>
+        <w:t>m will display the fo</w:t>
+      </w:r>
+      <w:r>
+        <w:rPr>
+          <w:spacing w:val="20"/>
+        </w:rPr>
+        <w:t>r</w:t>
+      </w:r>
+      <w:r>
+        <w:rPr>
+          <w:spacing w:val="20"/>
+        </w:rPr>
+        <w:t>m</w:t>
+      </w:r>
+      <w:r>
+        <w:rPr>
+          <w:spacing w:val="20"/>
+        </w:rPr>
+        <w:t xml:space="preserve"> with value</w:t>
+      </w:r>
+      <w:r>
+        <w:rPr>
+          <w:spacing w:val="20"/>
+        </w:rPr>
+        <w:t xml:space="preserve">. After completing the details, the system will validate </w:t>
+      </w:r>
+      <w:r>
+        <w:rPr>
+          <w:spacing w:val="20"/>
+        </w:rPr>
+        <w:t>the updated</w:t>
+      </w:r>
+      <w:r>
+        <w:rPr>
+          <w:spacing w:val="20"/>
+        </w:rPr>
+        <w:t xml:space="preserve"> subject</w:t>
+      </w:r>
+      <w:r>
+        <w:rPr>
+          <w:spacing w:val="20"/>
+        </w:rPr>
+        <w:t xml:space="preserve">. If the system </w:t>
+      </w:r>
+      <w:r>
+        <w:rPr>
+          <w:spacing w:val="20"/>
+        </w:rPr>
+        <w:t>valid</w:t>
+      </w:r>
+      <w:r>
+        <w:rPr>
+          <w:spacing w:val="20"/>
+        </w:rPr>
+        <w:t xml:space="preserve"> a</w:t>
+      </w:r>
+      <w:r>
+        <w:rPr>
+          <w:spacing w:val="20"/>
+        </w:rPr>
+        <w:t xml:space="preserve"> new subject</w:t>
+      </w:r>
+      <w:r>
+        <w:rPr>
+          <w:spacing w:val="20"/>
+        </w:rPr>
+        <w:t xml:space="preserve">, it will now </w:t>
+      </w:r>
+      <w:r>
+        <w:rPr>
+          <w:spacing w:val="20"/>
+        </w:rPr>
+        <w:t>added to the database</w:t>
+      </w:r>
+      <w:r>
+        <w:rPr>
+          <w:spacing w:val="20"/>
+        </w:rPr>
+        <w:t xml:space="preserve">. Otherwise, the system will show an error message and will need to recreate the process of </w:t>
+      </w:r>
+      <w:r>
+        <w:rPr>
+          <w:spacing w:val="20"/>
+        </w:rPr>
+        <w:t>editing</w:t>
+      </w:r>
+      <w:r>
+        <w:rPr>
+          <w:spacing w:val="20"/>
+        </w:rPr>
+        <w:t xml:space="preserve"> </w:t>
+      </w:r>
+      <w:r>
+        <w:rPr>
+          <w:spacing w:val="20"/>
+        </w:rPr>
+        <w:t>subject</w:t>
+      </w:r>
+      <w:r>
+        <w:rPr>
+          <w:spacing w:val="20"/>
+        </w:rPr>
+        <w:t>.</w:t>
+      </w:r>
+    </w:p>
+    <w:p>
+      <w:pPr>
+        <w:spacing w:line="480" w:lineRule="auto"/>
+        <w:jc w:val="center"/>
+        <w:rPr>
+          <w:spacing w:val="20"/>
+        </w:rPr>
+      </w:pPr>
+      <w:r>
+        <w:rPr>
+          <w:noProof/>
+          <w:spacing w:val="20"/>
+          <w:lang w:val="en-US" w:eastAsia="en-US"/>
+        </w:rPr>
+        <w:lastRenderedPageBreak/>
+        <w:drawing>
+          <wp:inline distT="0" distB="0" distL="0" distR="0">
+            <wp:extent cx="5250180" cy="4098925"/>
+            <wp:effectExtent l="0" t="0" r="7620" b="0"/>
+            <wp:docPr id="17" name="Picture 17" descr="C:\Users\Angelo\Documents\GitHub\CAPSTONE-FILES\REVISIONS\UML-DIAGRAMS\6-9-2021\ACTIVITY DIAGRAM\15-Delete Subject.png"/>
+            <wp:cNvGraphicFramePr>
+              <a:graphicFrameLocks xmlns:a="http://schemas.openxmlformats.org/drawingml/2006/main" noChangeAspect="1"/>
+            </wp:cNvGraphicFramePr>
+            <a:graphic xmlns:a="http://schemas.openxmlformats.org/drawingml/2006/main">
+              <a:graphicData uri="http://schemas.openxmlformats.org/drawingml/2006/picture">
+                <pic:pic xmlns:pic="http://schemas.openxmlformats.org/drawingml/2006/picture">
+                  <pic:nvPicPr>
+                    <pic:cNvPr id="0" name="Picture 3" descr="C:\Users\Angelo\Documents\GitHub\CAPSTONE-FILES\REVISIONS\UML-DIAGRAMS\6-9-2021\ACTIVITY DIAGRAM\15-Delete Subject.png"/>
+                    <pic:cNvPicPr>
+                      <a:picLocks noChangeAspect="1" noChangeArrowheads="1"/>
+                    </pic:cNvPicPr>
+                  </pic:nvPicPr>
+                  <pic:blipFill>
+                    <a:blip r:embed="rId18">
+                      <a:extLst>
+                        <a:ext uri="{28A0092B-C50C-407E-A947-70E740481C1C}">
+                          <a14:useLocalDpi xmlns:a14="http://schemas.microsoft.com/office/drawing/2010/main" val="0"/>
+                        </a:ext>
+                      </a:extLst>
+                    </a:blip>
+                    <a:srcRect/>
+                    <a:stretch>
+                      <a:fillRect/>
+                    </a:stretch>
+                  </pic:blipFill>
+                  <pic:spPr bwMode="auto">
+                    <a:xfrm>
+                      <a:off x="0" y="0"/>
+                      <a:ext cx="5250180" cy="4098925"/>
+                    </a:xfrm>
+                    <a:prstGeom prst="rect">
+                      <a:avLst/>
+                    </a:prstGeom>
+                    <a:noFill/>
+                    <a:ln>
+                      <a:noFill/>
+                    </a:ln>
+                  </pic:spPr>
+                </pic:pic>
+              </a:graphicData>
+            </a:graphic>
+          </wp:inline>
+        </w:drawing>
+      </w:r>
+    </w:p>
+    <w:p>
+      <w:pPr>
+        <w:spacing w:line="480" w:lineRule="auto"/>
+        <w:jc w:val="center"/>
+        <w:rPr>
+          <w:b/>
+          <w:spacing w:val="20"/>
+        </w:rPr>
+      </w:pPr>
+      <w:r>
+        <w:rPr>
+          <w:b/>
+          <w:spacing w:val="20"/>
+        </w:rPr>
+        <w:t>Figure 1</w:t>
+      </w:r>
+      <w:r>
+        <w:rPr>
+          <w:b/>
+          <w:spacing w:val="20"/>
+        </w:rPr>
+        <w:t>5</w:t>
+      </w:r>
+      <w:r>
+        <w:rPr>
+          <w:b/>
+          <w:spacing w:val="20"/>
+        </w:rPr>
+        <w:t xml:space="preserve">. Activity Diagram for </w:t>
+      </w:r>
+      <w:r>
+        <w:rPr>
+          <w:b/>
+          <w:spacing w:val="20"/>
+        </w:rPr>
+        <w:t>Delete</w:t>
+      </w:r>
+      <w:r>
+        <w:rPr>
+          <w:b/>
+          <w:spacing w:val="20"/>
+        </w:rPr>
+        <w:t xml:space="preserve"> Subject</w:t>
+      </w:r>
+    </w:p>
+    <w:p>
+      <w:pPr>
+        <w:spacing w:line="480" w:lineRule="auto"/>
+        <w:jc w:val="center"/>
+        <w:rPr>
+          <w:b/>
+          <w:spacing w:val="20"/>
+        </w:rPr>
+      </w:pPr>
+    </w:p>
+    <w:p>
+      <w:pPr>
+        <w:spacing w:line="480" w:lineRule="auto"/>
+        <w:jc w:val="both"/>
+        <w:rPr>
+          <w:spacing w:val="20"/>
+        </w:rPr>
+      </w:pPr>
+      <w:r>
+        <w:rPr>
+          <w:spacing w:val="20"/>
+        </w:rPr>
+        <w:tab/>
+        <w:t>Figure 1</w:t>
+      </w:r>
+      <w:r>
+        <w:rPr>
+          <w:spacing w:val="20"/>
+        </w:rPr>
+        <w:t>5</w:t>
+      </w:r>
+      <w:r>
+        <w:rPr>
+          <w:spacing w:val="20"/>
+        </w:rPr>
+        <w:t xml:space="preserve"> shows the diagram for </w:t>
+      </w:r>
+      <w:r>
+        <w:rPr>
+          <w:spacing w:val="20"/>
+        </w:rPr>
+        <w:t>Delete</w:t>
+      </w:r>
+      <w:r>
+        <w:rPr>
+          <w:spacing w:val="20"/>
+        </w:rPr>
+        <w:t xml:space="preserve"> Subject</w:t>
       </w:r>
       <w:r>
         <w:rPr>
@@ -3101,13 +3225,19 @@
         <w:rPr>
           <w:spacing w:val="20"/>
         </w:rPr>
-        <w:t>Student</w:t>
-      </w:r>
-      <w:r>
-        <w:rPr>
-          <w:spacing w:val="20"/>
-        </w:rPr>
-        <w:t xml:space="preserve"> will</w:t>
+        <w:t>Admin</w:t>
+      </w:r>
+      <w:r>
+        <w:rPr>
+          <w:spacing w:val="20"/>
+        </w:rPr>
+        <w:t xml:space="preserve"> will </w:t>
+      </w:r>
+      <w:r>
+        <w:rPr>
+          <w:spacing w:val="20"/>
+        </w:rPr>
+        <w:t>delete</w:t>
       </w:r>
       <w:r>
         <w:rPr>
@@ -3119,25 +3249,317 @@
         <w:rPr>
           <w:spacing w:val="20"/>
         </w:rPr>
-        <w:t>filter favorite videos. After clicking the button for filter videos, the system will ch</w:t>
-      </w:r>
-      <w:r>
-        <w:rPr>
-          <w:spacing w:val="20"/>
-        </w:rPr>
-        <w:t>eck if the video is found or not</w:t>
-      </w:r>
-      <w:r>
-        <w:rPr>
-          <w:spacing w:val="20"/>
-        </w:rPr>
-        <w:t xml:space="preserve">. If the video is found, the system will display video that match the favorites of student, </w:t>
-      </w:r>
-      <w:r>
-        <w:rPr>
-          <w:spacing w:val="20"/>
-        </w:rPr>
-        <w:t>else the system will show video not founded</w:t>
+        <w:t>subject</w:t>
+      </w:r>
+      <w:r>
+        <w:rPr>
+          <w:spacing w:val="20"/>
+        </w:rPr>
+        <w:t xml:space="preserve"> in menu, the syste</w:t>
+      </w:r>
+      <w:r>
+        <w:rPr>
+          <w:spacing w:val="20"/>
+        </w:rPr>
+        <w:t>m will display prompt</w:t>
+      </w:r>
+      <w:r>
+        <w:rPr>
+          <w:spacing w:val="20"/>
+        </w:rPr>
+        <w:t xml:space="preserve">. After </w:t>
+      </w:r>
+      <w:r>
+        <w:rPr>
+          <w:spacing w:val="20"/>
+        </w:rPr>
+        <w:t>confirming of deletion</w:t>
+      </w:r>
+      <w:r>
+        <w:rPr>
+          <w:spacing w:val="20"/>
+        </w:rPr>
+        <w:t xml:space="preserve">, the system will </w:t>
+      </w:r>
+      <w:r>
+        <w:rPr>
+          <w:spacing w:val="20"/>
+        </w:rPr>
+        <w:t xml:space="preserve">remove the subject </w:t>
+      </w:r>
+      <w:r>
+        <w:rPr>
+          <w:spacing w:val="20"/>
+        </w:rPr>
+        <w:t>to the database</w:t>
+      </w:r>
+      <w:r>
+        <w:rPr>
+          <w:spacing w:val="20"/>
+        </w:rPr>
+        <w:t xml:space="preserve">. </w:t>
+      </w:r>
+    </w:p>
+    <w:p>
+      <w:pPr>
+        <w:spacing w:line="480" w:lineRule="auto"/>
+        <w:jc w:val="center"/>
+        <w:rPr>
+          <w:spacing w:val="20"/>
+        </w:rPr>
+      </w:pPr>
+      <w:r>
+        <w:rPr>
+          <w:noProof/>
+          <w:spacing w:val="20"/>
+          <w:lang w:val="en-US" w:eastAsia="en-US"/>
+        </w:rPr>
+        <w:lastRenderedPageBreak/>
+        <w:drawing>
+          <wp:inline distT="0" distB="0" distL="0" distR="0">
+            <wp:extent cx="5691352" cy="6401241"/>
+            <wp:effectExtent l="0" t="0" r="5080" b="0"/>
+            <wp:docPr id="18" name="Picture 18" descr="C:\Users\Angelo\Documents\GitHub\CAPSTONE-FILES\REVISIONS\UML-DIAGRAMS\6-9-2021\ACTIVITY DIAGRAM\16-Add Topic.png"/>
+            <wp:cNvGraphicFramePr>
+              <a:graphicFrameLocks xmlns:a="http://schemas.openxmlformats.org/drawingml/2006/main" noChangeAspect="1"/>
+            </wp:cNvGraphicFramePr>
+            <a:graphic xmlns:a="http://schemas.openxmlformats.org/drawingml/2006/main">
+              <a:graphicData uri="http://schemas.openxmlformats.org/drawingml/2006/picture">
+                <pic:pic xmlns:pic="http://schemas.openxmlformats.org/drawingml/2006/picture">
+                  <pic:nvPicPr>
+                    <pic:cNvPr id="0" name="Picture 4" descr="C:\Users\Angelo\Documents\GitHub\CAPSTONE-FILES\REVISIONS\UML-DIAGRAMS\6-9-2021\ACTIVITY DIAGRAM\16-Add Topic.png"/>
+                    <pic:cNvPicPr>
+                      <a:picLocks noChangeAspect="1" noChangeArrowheads="1"/>
+                    </pic:cNvPicPr>
+                  </pic:nvPicPr>
+                  <pic:blipFill>
+                    <a:blip r:embed="rId19">
+                      <a:extLst>
+                        <a:ext uri="{28A0092B-C50C-407E-A947-70E740481C1C}">
+                          <a14:useLocalDpi xmlns:a14="http://schemas.microsoft.com/office/drawing/2010/main" val="0"/>
+                        </a:ext>
+                      </a:extLst>
+                    </a:blip>
+                    <a:srcRect/>
+                    <a:stretch>
+                      <a:fillRect/>
+                    </a:stretch>
+                  </pic:blipFill>
+                  <pic:spPr bwMode="auto">
+                    <a:xfrm>
+                      <a:off x="0" y="0"/>
+                      <a:ext cx="5695464" cy="6405866"/>
+                    </a:xfrm>
+                    <a:prstGeom prst="rect">
+                      <a:avLst/>
+                    </a:prstGeom>
+                    <a:noFill/>
+                    <a:ln>
+                      <a:noFill/>
+                    </a:ln>
+                  </pic:spPr>
+                </pic:pic>
+              </a:graphicData>
+            </a:graphic>
+          </wp:inline>
+        </w:drawing>
+      </w:r>
+    </w:p>
+    <w:p>
+      <w:pPr>
+        <w:spacing w:line="480" w:lineRule="auto"/>
+        <w:jc w:val="center"/>
+        <w:rPr>
+          <w:b/>
+          <w:spacing w:val="20"/>
+        </w:rPr>
+      </w:pPr>
+      <w:r>
+        <w:rPr>
+          <w:b/>
+          <w:spacing w:val="20"/>
+        </w:rPr>
+        <w:t>Figure 1</w:t>
+      </w:r>
+      <w:r>
+        <w:rPr>
+          <w:b/>
+          <w:spacing w:val="20"/>
+        </w:rPr>
+        <w:t>6</w:t>
+      </w:r>
+      <w:r>
+        <w:rPr>
+          <w:b/>
+          <w:spacing w:val="20"/>
+        </w:rPr>
+        <w:t xml:space="preserve">. Activity Diagram for Add </w:t>
+      </w:r>
+      <w:r>
+        <w:rPr>
+          <w:b/>
+          <w:spacing w:val="20"/>
+        </w:rPr>
+        <w:t>Topic</w:t>
+      </w:r>
+    </w:p>
+    <w:p>
+      <w:pPr>
+        <w:spacing w:line="480" w:lineRule="auto"/>
+        <w:jc w:val="center"/>
+        <w:rPr>
+          <w:b/>
+          <w:spacing w:val="20"/>
+        </w:rPr>
+      </w:pPr>
+    </w:p>
+    <w:p>
+      <w:pPr>
+        <w:spacing w:line="480" w:lineRule="auto"/>
+        <w:jc w:val="both"/>
+        <w:rPr>
+          <w:spacing w:val="20"/>
+        </w:rPr>
+      </w:pPr>
+      <w:r>
+        <w:rPr>
+          <w:spacing w:val="20"/>
+        </w:rPr>
+        <w:tab/>
+        <w:t>Figure 1</w:t>
+      </w:r>
+      <w:r>
+        <w:rPr>
+          <w:spacing w:val="20"/>
+        </w:rPr>
+        <w:t>6</w:t>
+      </w:r>
+      <w:r>
+        <w:rPr>
+          <w:spacing w:val="20"/>
+        </w:rPr>
+        <w:t xml:space="preserve"> shows the diagram for Add </w:t>
+      </w:r>
+      <w:r>
+        <w:rPr>
+          <w:spacing w:val="20"/>
+        </w:rPr>
+        <w:t>Topic</w:t>
+      </w:r>
+      <w:r>
+        <w:rPr>
+          <w:spacing w:val="20"/>
+        </w:rPr>
+        <w:t xml:space="preserve">. The </w:t>
+      </w:r>
+      <w:r>
+        <w:rPr>
+          <w:spacing w:val="20"/>
+        </w:rPr>
+        <w:t>Admin</w:t>
+      </w:r>
+      <w:r>
+        <w:rPr>
+          <w:spacing w:val="20"/>
+        </w:rPr>
+        <w:t xml:space="preserve"> will add new </w:t>
+      </w:r>
+      <w:r>
+        <w:rPr>
+          <w:spacing w:val="20"/>
+        </w:rPr>
+        <w:t>topic</w:t>
+      </w:r>
+      <w:r>
+        <w:rPr>
+          <w:spacing w:val="20"/>
+        </w:rPr>
+        <w:t xml:space="preserve"> in menu, the syste</w:t>
+      </w:r>
+      <w:r>
+        <w:rPr>
+          <w:spacing w:val="20"/>
+        </w:rPr>
+        <w:t xml:space="preserve">m will display </w:t>
+      </w:r>
+      <w:r>
+        <w:rPr>
+          <w:spacing w:val="20"/>
+        </w:rPr>
+        <w:t>dropdown menu of subjects</w:t>
+      </w:r>
+      <w:r>
+        <w:rPr>
+          <w:spacing w:val="20"/>
+        </w:rPr>
+        <w:t xml:space="preserve">. After completing the details, the system will </w:t>
+      </w:r>
+      <w:r>
+        <w:rPr>
+          <w:spacing w:val="20"/>
+        </w:rPr>
+        <w:t>display form</w:t>
+      </w:r>
+      <w:r>
+        <w:rPr>
+          <w:spacing w:val="20"/>
+        </w:rPr>
+        <w:t xml:space="preserve">. If the system </w:t>
+      </w:r>
+      <w:r>
+        <w:rPr>
+          <w:spacing w:val="20"/>
+        </w:rPr>
+        <w:t>valid</w:t>
+      </w:r>
+      <w:r>
+        <w:rPr>
+          <w:spacing w:val="20"/>
+        </w:rPr>
+        <w:t xml:space="preserve"> a</w:t>
+      </w:r>
+      <w:r>
+        <w:rPr>
+          <w:spacing w:val="20"/>
+        </w:rPr>
+        <w:t xml:space="preserve"> new </w:t>
+      </w:r>
+      <w:r>
+        <w:rPr>
+          <w:spacing w:val="20"/>
+        </w:rPr>
+        <w:t>topic</w:t>
+      </w:r>
+      <w:r>
+        <w:rPr>
+          <w:spacing w:val="20"/>
+        </w:rPr>
+        <w:t xml:space="preserve">, it will </w:t>
+      </w:r>
+      <w:r>
+        <w:rPr>
+          <w:spacing w:val="20"/>
+        </w:rPr>
+        <w:lastRenderedPageBreak/>
+        <w:t xml:space="preserve">now </w:t>
+      </w:r>
+      <w:r>
+        <w:rPr>
+          <w:spacing w:val="20"/>
+        </w:rPr>
+        <w:t>added to the database</w:t>
+      </w:r>
+      <w:r>
+        <w:rPr>
+          <w:spacing w:val="20"/>
+        </w:rPr>
+        <w:t xml:space="preserve">. Otherwise, the system will show an error message and will need to recreate the process of adding </w:t>
+      </w:r>
+      <w:r>
+        <w:rPr>
+          <w:spacing w:val="20"/>
+        </w:rPr>
+        <w:t>topic</w:t>
       </w:r>
       <w:r>
         <w:rPr>
@@ -3145,6 +3567,1911 @@
         </w:rPr>
         <w:t>.</w:t>
       </w:r>
+    </w:p>
+    <w:p>
+      <w:pPr>
+        <w:spacing w:line="480" w:lineRule="auto"/>
+        <w:jc w:val="both"/>
+        <w:rPr>
+          <w:spacing w:val="20"/>
+        </w:rPr>
+      </w:pPr>
+    </w:p>
+    <w:p>
+      <w:pPr>
+        <w:spacing w:line="480" w:lineRule="auto"/>
+        <w:jc w:val="center"/>
+        <w:rPr>
+          <w:spacing w:val="20"/>
+        </w:rPr>
+      </w:pPr>
+      <w:r>
+        <w:rPr>
+          <w:noProof/>
+          <w:spacing w:val="20"/>
+          <w:lang w:val="en-US" w:eastAsia="en-US"/>
+        </w:rPr>
+        <w:drawing>
+          <wp:inline distT="0" distB="0" distL="0" distR="0">
+            <wp:extent cx="5644055" cy="4955107"/>
+            <wp:effectExtent l="0" t="0" r="0" b="0"/>
+            <wp:docPr id="19" name="Picture 19" descr="C:\Users\Angelo\Documents\GitHub\CAPSTONE-FILES\REVISIONS\UML-DIAGRAMS\6-9-2021\ACTIVITY DIAGRAM\17-Edit Topic.png"/>
+            <wp:cNvGraphicFramePr>
+              <a:graphicFrameLocks xmlns:a="http://schemas.openxmlformats.org/drawingml/2006/main" noChangeAspect="1"/>
+            </wp:cNvGraphicFramePr>
+            <a:graphic xmlns:a="http://schemas.openxmlformats.org/drawingml/2006/main">
+              <a:graphicData uri="http://schemas.openxmlformats.org/drawingml/2006/picture">
+                <pic:pic xmlns:pic="http://schemas.openxmlformats.org/drawingml/2006/picture">
+                  <pic:nvPicPr>
+                    <pic:cNvPr id="0" name="Picture 5" descr="C:\Users\Angelo\Documents\GitHub\CAPSTONE-FILES\REVISIONS\UML-DIAGRAMS\6-9-2021\ACTIVITY DIAGRAM\17-Edit Topic.png"/>
+                    <pic:cNvPicPr>
+                      <a:picLocks noChangeAspect="1" noChangeArrowheads="1"/>
+                    </pic:cNvPicPr>
+                  </pic:nvPicPr>
+                  <pic:blipFill>
+                    <a:blip r:embed="rId20">
+                      <a:extLst>
+                        <a:ext uri="{28A0092B-C50C-407E-A947-70E740481C1C}">
+                          <a14:useLocalDpi xmlns:a14="http://schemas.microsoft.com/office/drawing/2010/main" val="0"/>
+                        </a:ext>
+                      </a:extLst>
+                    </a:blip>
+                    <a:srcRect/>
+                    <a:stretch>
+                      <a:fillRect/>
+                    </a:stretch>
+                  </pic:blipFill>
+                  <pic:spPr bwMode="auto">
+                    <a:xfrm>
+                      <a:off x="0" y="0"/>
+                      <a:ext cx="5646077" cy="4956882"/>
+                    </a:xfrm>
+                    <a:prstGeom prst="rect">
+                      <a:avLst/>
+                    </a:prstGeom>
+                    <a:noFill/>
+                    <a:ln>
+                      <a:noFill/>
+                    </a:ln>
+                  </pic:spPr>
+                </pic:pic>
+              </a:graphicData>
+            </a:graphic>
+          </wp:inline>
+        </w:drawing>
+      </w:r>
+    </w:p>
+    <w:p>
+      <w:pPr>
+        <w:spacing w:line="480" w:lineRule="auto"/>
+        <w:jc w:val="center"/>
+        <w:rPr>
+          <w:b/>
+          <w:spacing w:val="20"/>
+        </w:rPr>
+      </w:pPr>
+      <w:r>
+        <w:rPr>
+          <w:b/>
+          <w:spacing w:val="20"/>
+        </w:rPr>
+        <w:t xml:space="preserve">Figure </w:t>
+      </w:r>
+      <w:r>
+        <w:rPr>
+          <w:b/>
+          <w:spacing w:val="20"/>
+        </w:rPr>
+        <w:t>17</w:t>
+      </w:r>
+      <w:r>
+        <w:rPr>
+          <w:b/>
+          <w:spacing w:val="20"/>
+        </w:rPr>
+        <w:t xml:space="preserve">. Activity Diagram for Edit </w:t>
+      </w:r>
+      <w:r>
+        <w:rPr>
+          <w:b/>
+          <w:spacing w:val="20"/>
+        </w:rPr>
+        <w:t>Topic</w:t>
+      </w:r>
+    </w:p>
+    <w:p>
+      <w:pPr>
+        <w:spacing w:line="480" w:lineRule="auto"/>
+        <w:jc w:val="both"/>
+        <w:rPr>
+          <w:b/>
+          <w:spacing w:val="20"/>
+        </w:rPr>
+      </w:pPr>
+    </w:p>
+    <w:p>
+      <w:pPr>
+        <w:spacing w:line="480" w:lineRule="auto"/>
+        <w:jc w:val="both"/>
+        <w:rPr>
+          <w:spacing w:val="20"/>
+        </w:rPr>
+      </w:pPr>
+      <w:r>
+        <w:rPr>
+          <w:spacing w:val="20"/>
+        </w:rPr>
+        <w:tab/>
+        <w:t>Figure 1</w:t>
+      </w:r>
+      <w:r>
+        <w:rPr>
+          <w:spacing w:val="20"/>
+        </w:rPr>
+        <w:t>7</w:t>
+      </w:r>
+      <w:r>
+        <w:rPr>
+          <w:spacing w:val="20"/>
+        </w:rPr>
+        <w:t xml:space="preserve"> shows the diagram for Edit </w:t>
+      </w:r>
+      <w:r>
+        <w:rPr>
+          <w:spacing w:val="20"/>
+        </w:rPr>
+        <w:t>Topic</w:t>
+      </w:r>
+      <w:r>
+        <w:rPr>
+          <w:spacing w:val="20"/>
+        </w:rPr>
+        <w:t xml:space="preserve">. The </w:t>
+      </w:r>
+      <w:r>
+        <w:rPr>
+          <w:spacing w:val="20"/>
+        </w:rPr>
+        <w:t>Admin</w:t>
+      </w:r>
+      <w:r>
+        <w:rPr>
+          <w:spacing w:val="20"/>
+        </w:rPr>
+        <w:t xml:space="preserve"> will </w:t>
+      </w:r>
+      <w:r>
+        <w:rPr>
+          <w:spacing w:val="20"/>
+        </w:rPr>
+        <w:t>edit</w:t>
+      </w:r>
+      <w:r>
+        <w:rPr>
+          <w:spacing w:val="20"/>
+        </w:rPr>
+        <w:t xml:space="preserve"> </w:t>
+      </w:r>
+      <w:r>
+        <w:rPr>
+          <w:spacing w:val="20"/>
+        </w:rPr>
+        <w:t>topic</w:t>
+      </w:r>
+      <w:r>
+        <w:rPr>
+          <w:spacing w:val="20"/>
+        </w:rPr>
+        <w:t xml:space="preserve"> in menu, the syste</w:t>
+      </w:r>
+      <w:r>
+        <w:rPr>
+          <w:spacing w:val="20"/>
+        </w:rPr>
+        <w:t>m will display the fo</w:t>
+      </w:r>
+      <w:r>
+        <w:rPr>
+          <w:spacing w:val="20"/>
+        </w:rPr>
+        <w:t>r</w:t>
+      </w:r>
+      <w:r>
+        <w:rPr>
+          <w:spacing w:val="20"/>
+        </w:rPr>
+        <w:t>m with value</w:t>
+      </w:r>
+      <w:r>
+        <w:rPr>
+          <w:spacing w:val="20"/>
+        </w:rPr>
+        <w:t xml:space="preserve">. After completing the details, the system will validate </w:t>
+      </w:r>
+      <w:r>
+        <w:rPr>
+          <w:spacing w:val="20"/>
+        </w:rPr>
+        <w:t xml:space="preserve">the updated </w:t>
+      </w:r>
+      <w:r>
+        <w:rPr>
+          <w:spacing w:val="20"/>
+        </w:rPr>
+        <w:t>topic</w:t>
+      </w:r>
+      <w:r>
+        <w:rPr>
+          <w:spacing w:val="20"/>
+        </w:rPr>
+        <w:t xml:space="preserve">. If the system </w:t>
+      </w:r>
+      <w:r>
+        <w:rPr>
+          <w:spacing w:val="20"/>
+        </w:rPr>
+        <w:t>valid</w:t>
+      </w:r>
+      <w:r>
+        <w:rPr>
+          <w:spacing w:val="20"/>
+        </w:rPr>
+        <w:t xml:space="preserve"> a</w:t>
+      </w:r>
+      <w:r>
+        <w:rPr>
+          <w:spacing w:val="20"/>
+        </w:rPr>
+        <w:t xml:space="preserve"> new </w:t>
+      </w:r>
+      <w:r>
+        <w:rPr>
+          <w:spacing w:val="20"/>
+        </w:rPr>
+        <w:t>topic</w:t>
+      </w:r>
+      <w:r>
+        <w:rPr>
+          <w:spacing w:val="20"/>
+        </w:rPr>
+        <w:t xml:space="preserve">, it will </w:t>
+      </w:r>
+      <w:r>
+        <w:rPr>
+          <w:spacing w:val="20"/>
+        </w:rPr>
+        <w:lastRenderedPageBreak/>
+        <w:t>now</w:t>
+      </w:r>
+      <w:r>
+        <w:rPr>
+          <w:spacing w:val="20"/>
+        </w:rPr>
+        <w:t xml:space="preserve"> be updated</w:t>
+      </w:r>
+      <w:r>
+        <w:rPr>
+          <w:spacing w:val="20"/>
+        </w:rPr>
+        <w:t xml:space="preserve"> to the database</w:t>
+      </w:r>
+      <w:r>
+        <w:rPr>
+          <w:spacing w:val="20"/>
+        </w:rPr>
+        <w:t xml:space="preserve">. Otherwise, the system will show an error message and will need to recreate the process of </w:t>
+      </w:r>
+      <w:r>
+        <w:rPr>
+          <w:spacing w:val="20"/>
+        </w:rPr>
+        <w:t>editing</w:t>
+      </w:r>
+      <w:r>
+        <w:rPr>
+          <w:spacing w:val="20"/>
+        </w:rPr>
+        <w:t xml:space="preserve"> </w:t>
+      </w:r>
+      <w:r>
+        <w:rPr>
+          <w:spacing w:val="20"/>
+        </w:rPr>
+        <w:t>topic</w:t>
+      </w:r>
+      <w:r>
+        <w:rPr>
+          <w:spacing w:val="20"/>
+        </w:rPr>
+        <w:t>.</w:t>
+      </w:r>
+    </w:p>
+    <w:p>
+      <w:pPr>
+        <w:spacing w:line="480" w:lineRule="auto"/>
+        <w:jc w:val="both"/>
+        <w:rPr>
+          <w:spacing w:val="20"/>
+        </w:rPr>
+      </w:pPr>
+    </w:p>
+    <w:p>
+      <w:pPr>
+        <w:spacing w:line="480" w:lineRule="auto"/>
+        <w:jc w:val="center"/>
+        <w:rPr>
+          <w:spacing w:val="20"/>
+        </w:rPr>
+      </w:pPr>
+      <w:r>
+        <w:rPr>
+          <w:noProof/>
+          <w:spacing w:val="20"/>
+          <w:lang w:val="en-US" w:eastAsia="en-US"/>
+        </w:rPr>
+        <w:drawing>
+          <wp:inline distT="0" distB="0" distL="0" distR="0">
+            <wp:extent cx="5250180" cy="4098925"/>
+            <wp:effectExtent l="0" t="0" r="7620" b="0"/>
+            <wp:docPr id="20" name="Picture 20" descr="C:\Users\Angelo\Documents\GitHub\CAPSTONE-FILES\REVISIONS\UML-DIAGRAMS\6-9-2021\ACTIVITY DIAGRAM\18-Delete Topic.png"/>
+            <wp:cNvGraphicFramePr>
+              <a:graphicFrameLocks xmlns:a="http://schemas.openxmlformats.org/drawingml/2006/main" noChangeAspect="1"/>
+            </wp:cNvGraphicFramePr>
+            <a:graphic xmlns:a="http://schemas.openxmlformats.org/drawingml/2006/main">
+              <a:graphicData uri="http://schemas.openxmlformats.org/drawingml/2006/picture">
+                <pic:pic xmlns:pic="http://schemas.openxmlformats.org/drawingml/2006/picture">
+                  <pic:nvPicPr>
+                    <pic:cNvPr id="0" name="Picture 6" descr="C:\Users\Angelo\Documents\GitHub\CAPSTONE-FILES\REVISIONS\UML-DIAGRAMS\6-9-2021\ACTIVITY DIAGRAM\18-Delete Topic.png"/>
+                    <pic:cNvPicPr>
+                      <a:picLocks noChangeAspect="1" noChangeArrowheads="1"/>
+                    </pic:cNvPicPr>
+                  </pic:nvPicPr>
+                  <pic:blipFill>
+                    <a:blip r:embed="rId21">
+                      <a:extLst>
+                        <a:ext uri="{28A0092B-C50C-407E-A947-70E740481C1C}">
+                          <a14:useLocalDpi xmlns:a14="http://schemas.microsoft.com/office/drawing/2010/main" val="0"/>
+                        </a:ext>
+                      </a:extLst>
+                    </a:blip>
+                    <a:srcRect/>
+                    <a:stretch>
+                      <a:fillRect/>
+                    </a:stretch>
+                  </pic:blipFill>
+                  <pic:spPr bwMode="auto">
+                    <a:xfrm>
+                      <a:off x="0" y="0"/>
+                      <a:ext cx="5250180" cy="4098925"/>
+                    </a:xfrm>
+                    <a:prstGeom prst="rect">
+                      <a:avLst/>
+                    </a:prstGeom>
+                    <a:noFill/>
+                    <a:ln>
+                      <a:noFill/>
+                    </a:ln>
+                  </pic:spPr>
+                </pic:pic>
+              </a:graphicData>
+            </a:graphic>
+          </wp:inline>
+        </w:drawing>
+      </w:r>
+    </w:p>
+    <w:p>
+      <w:pPr>
+        <w:spacing w:line="480" w:lineRule="auto"/>
+        <w:jc w:val="center"/>
+        <w:rPr>
+          <w:b/>
+          <w:spacing w:val="20"/>
+        </w:rPr>
+      </w:pPr>
+      <w:r>
+        <w:rPr>
+          <w:b/>
+          <w:spacing w:val="20"/>
+        </w:rPr>
+        <w:t>Figure 1</w:t>
+      </w:r>
+      <w:r>
+        <w:rPr>
+          <w:b/>
+          <w:spacing w:val="20"/>
+        </w:rPr>
+        <w:t>8</w:t>
+      </w:r>
+      <w:r>
+        <w:rPr>
+          <w:b/>
+          <w:spacing w:val="20"/>
+        </w:rPr>
+        <w:t xml:space="preserve">. Activity Diagram for Delete </w:t>
+      </w:r>
+      <w:r>
+        <w:rPr>
+          <w:b/>
+          <w:spacing w:val="20"/>
+        </w:rPr>
+        <w:t>Topic</w:t>
+      </w:r>
+    </w:p>
+    <w:p>
+      <w:pPr>
+        <w:spacing w:line="480" w:lineRule="auto"/>
+        <w:jc w:val="center"/>
+        <w:rPr>
+          <w:b/>
+          <w:spacing w:val="20"/>
+        </w:rPr>
+      </w:pPr>
+    </w:p>
+    <w:p>
+      <w:pPr>
+        <w:spacing w:line="480" w:lineRule="auto"/>
+        <w:jc w:val="both"/>
+        <w:rPr>
+          <w:spacing w:val="20"/>
+        </w:rPr>
+      </w:pPr>
+      <w:r>
+        <w:rPr>
+          <w:spacing w:val="20"/>
+        </w:rPr>
+        <w:tab/>
+        <w:t>Figure 1</w:t>
+      </w:r>
+      <w:r>
+        <w:rPr>
+          <w:spacing w:val="20"/>
+        </w:rPr>
+        <w:t>8</w:t>
+      </w:r>
+      <w:r>
+        <w:rPr>
+          <w:spacing w:val="20"/>
+        </w:rPr>
+        <w:t xml:space="preserve"> shows the diagram for Delete </w:t>
+      </w:r>
+      <w:r>
+        <w:rPr>
+          <w:spacing w:val="20"/>
+        </w:rPr>
+        <w:t>Topic</w:t>
+      </w:r>
+      <w:r>
+        <w:rPr>
+          <w:spacing w:val="20"/>
+        </w:rPr>
+        <w:t xml:space="preserve">. The </w:t>
+      </w:r>
+      <w:r>
+        <w:rPr>
+          <w:spacing w:val="20"/>
+        </w:rPr>
+        <w:t>Admin</w:t>
+      </w:r>
+      <w:r>
+        <w:rPr>
+          <w:spacing w:val="20"/>
+        </w:rPr>
+        <w:t xml:space="preserve"> will </w:t>
+      </w:r>
+      <w:r>
+        <w:rPr>
+          <w:spacing w:val="20"/>
+        </w:rPr>
+        <w:t>delete</w:t>
+      </w:r>
+      <w:r>
+        <w:rPr>
+          <w:spacing w:val="20"/>
+        </w:rPr>
+        <w:t xml:space="preserve"> </w:t>
+      </w:r>
+      <w:r>
+        <w:rPr>
+          <w:spacing w:val="20"/>
+        </w:rPr>
+        <w:t>topic</w:t>
+      </w:r>
+      <w:r>
+        <w:rPr>
+          <w:spacing w:val="20"/>
+        </w:rPr>
+        <w:t xml:space="preserve"> in menu, the syste</w:t>
+      </w:r>
+      <w:r>
+        <w:rPr>
+          <w:spacing w:val="20"/>
+        </w:rPr>
+        <w:t>m will display prompt</w:t>
+      </w:r>
+      <w:r>
+        <w:rPr>
+          <w:spacing w:val="20"/>
+        </w:rPr>
+        <w:t xml:space="preserve">. After </w:t>
+      </w:r>
+      <w:r>
+        <w:rPr>
+          <w:spacing w:val="20"/>
+        </w:rPr>
+        <w:t>confirming of deletion</w:t>
+      </w:r>
+      <w:r>
+        <w:rPr>
+          <w:spacing w:val="20"/>
+        </w:rPr>
+        <w:t xml:space="preserve">, the system will </w:t>
+      </w:r>
+      <w:r>
+        <w:rPr>
+          <w:spacing w:val="20"/>
+        </w:rPr>
+        <w:t xml:space="preserve">remove the </w:t>
+      </w:r>
+      <w:r>
+        <w:rPr>
+          <w:spacing w:val="20"/>
+        </w:rPr>
+        <w:t>topic</w:t>
+      </w:r>
+      <w:r>
+        <w:rPr>
+          <w:spacing w:val="20"/>
+        </w:rPr>
+        <w:t xml:space="preserve"> to the database</w:t>
+      </w:r>
+      <w:r>
+        <w:rPr>
+          <w:spacing w:val="20"/>
+        </w:rPr>
+        <w:t xml:space="preserve">. </w:t>
+      </w:r>
+    </w:p>
+    <w:p>
+      <w:pPr>
+        <w:spacing w:line="480" w:lineRule="auto"/>
+        <w:jc w:val="center"/>
+        <w:rPr>
+          <w:spacing w:val="20"/>
+        </w:rPr>
+      </w:pPr>
+    </w:p>
+    <w:p>
+      <w:pPr>
+        <w:spacing w:line="480" w:lineRule="auto"/>
+        <w:jc w:val="center"/>
+        <w:rPr>
+          <w:spacing w:val="20"/>
+        </w:rPr>
+      </w:pPr>
+    </w:p>
+    <w:p>
+      <w:pPr>
+        <w:spacing w:line="480" w:lineRule="auto"/>
+        <w:jc w:val="center"/>
+        <w:rPr>
+          <w:spacing w:val="20"/>
+        </w:rPr>
+      </w:pPr>
+    </w:p>
+    <w:p>
+      <w:pPr>
+        <w:spacing w:line="480" w:lineRule="auto"/>
+        <w:jc w:val="center"/>
+        <w:rPr>
+          <w:spacing w:val="20"/>
+        </w:rPr>
+      </w:pPr>
+      <w:r>
+        <w:rPr>
+          <w:noProof/>
+          <w:spacing w:val="20"/>
+          <w:lang w:val="en-US" w:eastAsia="en-US"/>
+        </w:rPr>
+        <w:lastRenderedPageBreak/>
+        <w:drawing>
+          <wp:inline distT="0" distB="0" distL="0" distR="0">
+            <wp:extent cx="5943600" cy="5308243"/>
+            <wp:effectExtent l="0" t="0" r="0" b="6985"/>
+            <wp:docPr id="21" name="Picture 21" descr="C:\Users\Angelo\Documents\GitHub\CAPSTONE-FILES\REVISIONS\UML-DIAGRAMS\6-9-2021\ACTIVITY DIAGRAM\19-Add Faqs.png"/>
+            <wp:cNvGraphicFramePr>
+              <a:graphicFrameLocks xmlns:a="http://schemas.openxmlformats.org/drawingml/2006/main" noChangeAspect="1"/>
+            </wp:cNvGraphicFramePr>
+            <a:graphic xmlns:a="http://schemas.openxmlformats.org/drawingml/2006/main">
+              <a:graphicData uri="http://schemas.openxmlformats.org/drawingml/2006/picture">
+                <pic:pic xmlns:pic="http://schemas.openxmlformats.org/drawingml/2006/picture">
+                  <pic:nvPicPr>
+                    <pic:cNvPr id="0" name="Picture 7" descr="C:\Users\Angelo\Documents\GitHub\CAPSTONE-FILES\REVISIONS\UML-DIAGRAMS\6-9-2021\ACTIVITY DIAGRAM\19-Add Faqs.png"/>
+                    <pic:cNvPicPr>
+                      <a:picLocks noChangeAspect="1" noChangeArrowheads="1"/>
+                    </pic:cNvPicPr>
+                  </pic:nvPicPr>
+                  <pic:blipFill>
+                    <a:blip r:embed="rId22">
+                      <a:extLst>
+                        <a:ext uri="{28A0092B-C50C-407E-A947-70E740481C1C}">
+                          <a14:useLocalDpi xmlns:a14="http://schemas.microsoft.com/office/drawing/2010/main" val="0"/>
+                        </a:ext>
+                      </a:extLst>
+                    </a:blip>
+                    <a:srcRect/>
+                    <a:stretch>
+                      <a:fillRect/>
+                    </a:stretch>
+                  </pic:blipFill>
+                  <pic:spPr bwMode="auto">
+                    <a:xfrm>
+                      <a:off x="0" y="0"/>
+                      <a:ext cx="5943600" cy="5308243"/>
+                    </a:xfrm>
+                    <a:prstGeom prst="rect">
+                      <a:avLst/>
+                    </a:prstGeom>
+                    <a:noFill/>
+                    <a:ln>
+                      <a:noFill/>
+                    </a:ln>
+                  </pic:spPr>
+                </pic:pic>
+              </a:graphicData>
+            </a:graphic>
+          </wp:inline>
+        </w:drawing>
+      </w:r>
+    </w:p>
+    <w:p>
+      <w:pPr>
+        <w:spacing w:line="480" w:lineRule="auto"/>
+        <w:jc w:val="center"/>
+        <w:rPr>
+          <w:b/>
+          <w:spacing w:val="20"/>
+        </w:rPr>
+      </w:pPr>
+      <w:r>
+        <w:rPr>
+          <w:b/>
+          <w:spacing w:val="20"/>
+        </w:rPr>
+        <w:t>Figure 1</w:t>
+      </w:r>
+      <w:r>
+        <w:rPr>
+          <w:b/>
+          <w:spacing w:val="20"/>
+        </w:rPr>
+        <w:t>9</w:t>
+      </w:r>
+      <w:r>
+        <w:rPr>
+          <w:b/>
+          <w:spacing w:val="20"/>
+        </w:rPr>
+        <w:t xml:space="preserve">. Activity Diagram for Add </w:t>
+      </w:r>
+      <w:r>
+        <w:rPr>
+          <w:b/>
+          <w:spacing w:val="20"/>
+        </w:rPr>
+        <w:t>FAQs</w:t>
+      </w:r>
+    </w:p>
+    <w:p>
+      <w:pPr>
+        <w:spacing w:line="480" w:lineRule="auto"/>
+        <w:jc w:val="center"/>
+        <w:rPr>
+          <w:b/>
+          <w:spacing w:val="20"/>
+        </w:rPr>
+      </w:pPr>
+    </w:p>
+    <w:p>
+      <w:pPr>
+        <w:spacing w:line="480" w:lineRule="auto"/>
+        <w:jc w:val="both"/>
+        <w:rPr>
+          <w:spacing w:val="20"/>
+        </w:rPr>
+      </w:pPr>
+      <w:r>
+        <w:rPr>
+          <w:spacing w:val="20"/>
+        </w:rPr>
+        <w:tab/>
+        <w:t xml:space="preserve">Figure </w:t>
+      </w:r>
+      <w:r>
+        <w:rPr>
+          <w:spacing w:val="20"/>
+        </w:rPr>
+        <w:t>19</w:t>
+      </w:r>
+      <w:r>
+        <w:rPr>
+          <w:spacing w:val="20"/>
+        </w:rPr>
+        <w:t xml:space="preserve"> shows the diagram for Add </w:t>
+      </w:r>
+      <w:r>
+        <w:rPr>
+          <w:spacing w:val="20"/>
+        </w:rPr>
+        <w:t>FAQs</w:t>
+      </w:r>
+      <w:r>
+        <w:rPr>
+          <w:spacing w:val="20"/>
+        </w:rPr>
+        <w:t xml:space="preserve">. The </w:t>
+      </w:r>
+      <w:r>
+        <w:rPr>
+          <w:spacing w:val="20"/>
+        </w:rPr>
+        <w:t>Admin</w:t>
+      </w:r>
+      <w:r>
+        <w:rPr>
+          <w:spacing w:val="20"/>
+        </w:rPr>
+        <w:t xml:space="preserve"> will add </w:t>
+      </w:r>
+      <w:r>
+        <w:rPr>
+          <w:spacing w:val="20"/>
+        </w:rPr>
+        <w:t>FAQs</w:t>
+      </w:r>
+      <w:r>
+        <w:rPr>
+          <w:spacing w:val="20"/>
+        </w:rPr>
+        <w:t xml:space="preserve"> in menu, the syste</w:t>
+      </w:r>
+      <w:r>
+        <w:rPr>
+          <w:spacing w:val="20"/>
+        </w:rPr>
+        <w:t>m will display the fo</w:t>
+      </w:r>
+      <w:r>
+        <w:rPr>
+          <w:spacing w:val="20"/>
+        </w:rPr>
+        <w:t>r</w:t>
+      </w:r>
+      <w:r>
+        <w:rPr>
+          <w:spacing w:val="20"/>
+        </w:rPr>
+        <w:t>m</w:t>
+      </w:r>
+      <w:r>
+        <w:rPr>
+          <w:spacing w:val="20"/>
+        </w:rPr>
+        <w:t xml:space="preserve">. After completing the details, the system will </w:t>
+      </w:r>
+      <w:r>
+        <w:rPr>
+          <w:spacing w:val="20"/>
+        </w:rPr>
+        <w:t>process saving FAQs</w:t>
+      </w:r>
+      <w:r>
+        <w:rPr>
+          <w:spacing w:val="20"/>
+        </w:rPr>
+        <w:t xml:space="preserve">. If the </w:t>
+      </w:r>
+      <w:r>
+        <w:rPr>
+          <w:spacing w:val="20"/>
+        </w:rPr>
+        <w:t>process saving FAQs succeeds</w:t>
+      </w:r>
+      <w:r>
+        <w:rPr>
+          <w:spacing w:val="20"/>
+        </w:rPr>
+        <w:t xml:space="preserve">, it will now </w:t>
+      </w:r>
+      <w:r>
+        <w:rPr>
+          <w:spacing w:val="20"/>
+        </w:rPr>
+        <w:t>added to the database</w:t>
+      </w:r>
+      <w:r>
+        <w:rPr>
+          <w:spacing w:val="20"/>
+        </w:rPr>
+        <w:t xml:space="preserve">. Otherwise, the system will show an error message and will need to recreate the process of adding </w:t>
+      </w:r>
+      <w:r>
+        <w:rPr>
+          <w:spacing w:val="20"/>
+        </w:rPr>
+        <w:t>FAQs</w:t>
+      </w:r>
+      <w:r>
+        <w:rPr>
+          <w:spacing w:val="20"/>
+        </w:rPr>
+        <w:t>.</w:t>
+      </w:r>
+    </w:p>
+    <w:p>
+      <w:pPr>
+        <w:spacing w:line="480" w:lineRule="auto"/>
+        <w:jc w:val="center"/>
+        <w:rPr>
+          <w:spacing w:val="20"/>
+        </w:rPr>
+      </w:pPr>
+      <w:r>
+        <w:rPr>
+          <w:noProof/>
+          <w:spacing w:val="20"/>
+          <w:lang w:val="en-US" w:eastAsia="en-US"/>
+        </w:rPr>
+        <w:lastRenderedPageBreak/>
+        <w:drawing>
+          <wp:inline distT="0" distB="0" distL="0" distR="0">
+            <wp:extent cx="5943600" cy="5580539"/>
+            <wp:effectExtent l="0" t="0" r="0" b="1270"/>
+            <wp:docPr id="22" name="Picture 22" descr="C:\Users\Angelo\Documents\GitHub\CAPSTONE-FILES\REVISIONS\UML-DIAGRAMS\6-9-2021\ACTIVITY DIAGRAM\20-Edit Faqs.png"/>
+            <wp:cNvGraphicFramePr>
+              <a:graphicFrameLocks xmlns:a="http://schemas.openxmlformats.org/drawingml/2006/main" noChangeAspect="1"/>
+            </wp:cNvGraphicFramePr>
+            <a:graphic xmlns:a="http://schemas.openxmlformats.org/drawingml/2006/main">
+              <a:graphicData uri="http://schemas.openxmlformats.org/drawingml/2006/picture">
+                <pic:pic xmlns:pic="http://schemas.openxmlformats.org/drawingml/2006/picture">
+                  <pic:nvPicPr>
+                    <pic:cNvPr id="0" name="Picture 8" descr="C:\Users\Angelo\Documents\GitHub\CAPSTONE-FILES\REVISIONS\UML-DIAGRAMS\6-9-2021\ACTIVITY DIAGRAM\20-Edit Faqs.png"/>
+                    <pic:cNvPicPr>
+                      <a:picLocks noChangeAspect="1" noChangeArrowheads="1"/>
+                    </pic:cNvPicPr>
+                  </pic:nvPicPr>
+                  <pic:blipFill>
+                    <a:blip r:embed="rId23">
+                      <a:extLst>
+                        <a:ext uri="{28A0092B-C50C-407E-A947-70E740481C1C}">
+                          <a14:useLocalDpi xmlns:a14="http://schemas.microsoft.com/office/drawing/2010/main" val="0"/>
+                        </a:ext>
+                      </a:extLst>
+                    </a:blip>
+                    <a:srcRect/>
+                    <a:stretch>
+                      <a:fillRect/>
+                    </a:stretch>
+                  </pic:blipFill>
+                  <pic:spPr bwMode="auto">
+                    <a:xfrm>
+                      <a:off x="0" y="0"/>
+                      <a:ext cx="5943600" cy="5580539"/>
+                    </a:xfrm>
+                    <a:prstGeom prst="rect">
+                      <a:avLst/>
+                    </a:prstGeom>
+                    <a:noFill/>
+                    <a:ln>
+                      <a:noFill/>
+                    </a:ln>
+                  </pic:spPr>
+                </pic:pic>
+              </a:graphicData>
+            </a:graphic>
+          </wp:inline>
+        </w:drawing>
+      </w:r>
+    </w:p>
+    <w:p>
+      <w:pPr>
+        <w:spacing w:line="480" w:lineRule="auto"/>
+        <w:jc w:val="center"/>
+        <w:rPr>
+          <w:b/>
+          <w:spacing w:val="20"/>
+        </w:rPr>
+      </w:pPr>
+      <w:r>
+        <w:rPr>
+          <w:b/>
+          <w:spacing w:val="20"/>
+        </w:rPr>
+        <w:t xml:space="preserve">Figure </w:t>
+      </w:r>
+      <w:r>
+        <w:rPr>
+          <w:b/>
+          <w:spacing w:val="20"/>
+        </w:rPr>
+        <w:t>20</w:t>
+      </w:r>
+      <w:r>
+        <w:rPr>
+          <w:b/>
+          <w:spacing w:val="20"/>
+        </w:rPr>
+        <w:t xml:space="preserve">. Activity Diagram for Edit </w:t>
+      </w:r>
+      <w:r>
+        <w:rPr>
+          <w:b/>
+          <w:spacing w:val="20"/>
+        </w:rPr>
+        <w:t>FAQs</w:t>
+      </w:r>
+    </w:p>
+    <w:p>
+      <w:pPr>
+        <w:spacing w:line="480" w:lineRule="auto"/>
+        <w:jc w:val="center"/>
+        <w:rPr>
+          <w:b/>
+          <w:spacing w:val="20"/>
+        </w:rPr>
+      </w:pPr>
+    </w:p>
+    <w:p>
+      <w:pPr>
+        <w:spacing w:line="480" w:lineRule="auto"/>
+        <w:jc w:val="both"/>
+        <w:rPr>
+          <w:spacing w:val="20"/>
+        </w:rPr>
+      </w:pPr>
+      <w:r>
+        <w:rPr>
+          <w:spacing w:val="20"/>
+        </w:rPr>
+        <w:tab/>
+        <w:t>Figure 20</w:t>
+      </w:r>
+      <w:r>
+        <w:rPr>
+          <w:spacing w:val="20"/>
+        </w:rPr>
+        <w:t xml:space="preserve"> shows the diagram for Edit </w:t>
+      </w:r>
+      <w:r>
+        <w:rPr>
+          <w:spacing w:val="20"/>
+        </w:rPr>
+        <w:t>FAQs</w:t>
+      </w:r>
+      <w:r>
+        <w:rPr>
+          <w:spacing w:val="20"/>
+        </w:rPr>
+        <w:t xml:space="preserve">. The </w:t>
+      </w:r>
+      <w:r>
+        <w:rPr>
+          <w:spacing w:val="20"/>
+        </w:rPr>
+        <w:t>Admin</w:t>
+      </w:r>
+      <w:r>
+        <w:rPr>
+          <w:spacing w:val="20"/>
+        </w:rPr>
+        <w:t xml:space="preserve"> will </w:t>
+      </w:r>
+      <w:r>
+        <w:rPr>
+          <w:spacing w:val="20"/>
+        </w:rPr>
+        <w:t>edit</w:t>
+      </w:r>
+      <w:r>
+        <w:rPr>
+          <w:spacing w:val="20"/>
+        </w:rPr>
+        <w:t xml:space="preserve"> </w:t>
+      </w:r>
+      <w:r>
+        <w:rPr>
+          <w:spacing w:val="20"/>
+        </w:rPr>
+        <w:t>FAQs</w:t>
+      </w:r>
+      <w:r>
+        <w:rPr>
+          <w:spacing w:val="20"/>
+        </w:rPr>
+        <w:t xml:space="preserve"> in menu, the syste</w:t>
+      </w:r>
+      <w:r>
+        <w:rPr>
+          <w:spacing w:val="20"/>
+        </w:rPr>
+        <w:t>m will display the fo</w:t>
+      </w:r>
+      <w:r>
+        <w:rPr>
+          <w:spacing w:val="20"/>
+        </w:rPr>
+        <w:t>r</w:t>
+      </w:r>
+      <w:r>
+        <w:rPr>
+          <w:spacing w:val="20"/>
+        </w:rPr>
+        <w:t>m with value</w:t>
+      </w:r>
+      <w:r>
+        <w:rPr>
+          <w:spacing w:val="20"/>
+        </w:rPr>
+        <w:t xml:space="preserve">. After completing the details, the system will </w:t>
+      </w:r>
+      <w:r>
+        <w:rPr>
+          <w:spacing w:val="20"/>
+        </w:rPr>
+        <w:t>process</w:t>
+      </w:r>
+      <w:r>
+        <w:rPr>
+          <w:spacing w:val="20"/>
+        </w:rPr>
+        <w:t xml:space="preserve"> </w:t>
+      </w:r>
+      <w:r>
+        <w:rPr>
+          <w:spacing w:val="20"/>
+        </w:rPr>
+        <w:t xml:space="preserve">the updated </w:t>
+      </w:r>
+      <w:r>
+        <w:rPr>
+          <w:spacing w:val="20"/>
+        </w:rPr>
+        <w:t>FAQS</w:t>
+      </w:r>
+      <w:r>
+        <w:rPr>
+          <w:spacing w:val="20"/>
+        </w:rPr>
+        <w:t xml:space="preserve">. If the </w:t>
+      </w:r>
+      <w:r>
+        <w:rPr>
+          <w:spacing w:val="20"/>
+        </w:rPr>
+        <w:t>process saving FAQs succeeds</w:t>
+      </w:r>
+      <w:r>
+        <w:rPr>
+          <w:spacing w:val="20"/>
+        </w:rPr>
+        <w:t xml:space="preserve">, it will now </w:t>
+      </w:r>
+      <w:r>
+        <w:rPr>
+          <w:spacing w:val="20"/>
+        </w:rPr>
+        <w:t>be updated</w:t>
+      </w:r>
+      <w:r>
+        <w:rPr>
+          <w:spacing w:val="20"/>
+        </w:rPr>
+        <w:t xml:space="preserve"> to the database</w:t>
+      </w:r>
+      <w:r>
+        <w:rPr>
+          <w:spacing w:val="20"/>
+        </w:rPr>
+        <w:t xml:space="preserve">. Otherwise, the system will show an error message and will need to recreate the process of </w:t>
+      </w:r>
+      <w:r>
+        <w:rPr>
+          <w:spacing w:val="20"/>
+        </w:rPr>
+        <w:t>editing</w:t>
+      </w:r>
+      <w:r>
+        <w:rPr>
+          <w:spacing w:val="20"/>
+        </w:rPr>
+        <w:t xml:space="preserve"> </w:t>
+      </w:r>
+      <w:r>
+        <w:rPr>
+          <w:spacing w:val="20"/>
+        </w:rPr>
+        <w:t>FAQs</w:t>
+      </w:r>
+      <w:r>
+        <w:rPr>
+          <w:spacing w:val="20"/>
+        </w:rPr>
+        <w:t>.</w:t>
+      </w:r>
+    </w:p>
+    <w:p>
+      <w:pPr>
+        <w:spacing w:line="480" w:lineRule="auto"/>
+        <w:jc w:val="center"/>
+        <w:rPr>
+          <w:spacing w:val="20"/>
+        </w:rPr>
+      </w:pPr>
+      <w:r>
+        <w:rPr>
+          <w:noProof/>
+          <w:spacing w:val="20"/>
+          <w:lang w:val="en-US" w:eastAsia="en-US"/>
+        </w:rPr>
+        <w:lastRenderedPageBreak/>
+        <w:drawing>
+          <wp:inline distT="0" distB="0" distL="0" distR="0">
+            <wp:extent cx="5250180" cy="4098925"/>
+            <wp:effectExtent l="0" t="0" r="7620" b="0"/>
+            <wp:docPr id="23" name="Picture 23" descr="C:\Users\Angelo\Documents\GitHub\CAPSTONE-FILES\REVISIONS\UML-DIAGRAMS\6-9-2021\ACTIVITY DIAGRAM\21-Delete Faqs.png"/>
+            <wp:cNvGraphicFramePr>
+              <a:graphicFrameLocks xmlns:a="http://schemas.openxmlformats.org/drawingml/2006/main" noChangeAspect="1"/>
+            </wp:cNvGraphicFramePr>
+            <a:graphic xmlns:a="http://schemas.openxmlformats.org/drawingml/2006/main">
+              <a:graphicData uri="http://schemas.openxmlformats.org/drawingml/2006/picture">
+                <pic:pic xmlns:pic="http://schemas.openxmlformats.org/drawingml/2006/picture">
+                  <pic:nvPicPr>
+                    <pic:cNvPr id="0" name="Picture 9" descr="C:\Users\Angelo\Documents\GitHub\CAPSTONE-FILES\REVISIONS\UML-DIAGRAMS\6-9-2021\ACTIVITY DIAGRAM\21-Delete Faqs.png"/>
+                    <pic:cNvPicPr>
+                      <a:picLocks noChangeAspect="1" noChangeArrowheads="1"/>
+                    </pic:cNvPicPr>
+                  </pic:nvPicPr>
+                  <pic:blipFill>
+                    <a:blip r:embed="rId24">
+                      <a:extLst>
+                        <a:ext uri="{28A0092B-C50C-407E-A947-70E740481C1C}">
+                          <a14:useLocalDpi xmlns:a14="http://schemas.microsoft.com/office/drawing/2010/main" val="0"/>
+                        </a:ext>
+                      </a:extLst>
+                    </a:blip>
+                    <a:srcRect/>
+                    <a:stretch>
+                      <a:fillRect/>
+                    </a:stretch>
+                  </pic:blipFill>
+                  <pic:spPr bwMode="auto">
+                    <a:xfrm>
+                      <a:off x="0" y="0"/>
+                      <a:ext cx="5250180" cy="4098925"/>
+                    </a:xfrm>
+                    <a:prstGeom prst="rect">
+                      <a:avLst/>
+                    </a:prstGeom>
+                    <a:noFill/>
+                    <a:ln>
+                      <a:noFill/>
+                    </a:ln>
+                  </pic:spPr>
+                </pic:pic>
+              </a:graphicData>
+            </a:graphic>
+          </wp:inline>
+        </w:drawing>
+      </w:r>
+    </w:p>
+    <w:p>
+      <w:pPr>
+        <w:spacing w:line="480" w:lineRule="auto"/>
+        <w:jc w:val="center"/>
+        <w:rPr>
+          <w:b/>
+          <w:spacing w:val="20"/>
+        </w:rPr>
+      </w:pPr>
+      <w:r>
+        <w:rPr>
+          <w:b/>
+          <w:spacing w:val="20"/>
+        </w:rPr>
+        <w:t xml:space="preserve">Figure </w:t>
+      </w:r>
+      <w:r>
+        <w:rPr>
+          <w:b/>
+          <w:spacing w:val="20"/>
+        </w:rPr>
+        <w:t>21</w:t>
+      </w:r>
+      <w:r>
+        <w:rPr>
+          <w:b/>
+          <w:spacing w:val="20"/>
+        </w:rPr>
+        <w:t xml:space="preserve">. Activity Diagram for Delete </w:t>
+      </w:r>
+      <w:r>
+        <w:rPr>
+          <w:b/>
+          <w:spacing w:val="20"/>
+        </w:rPr>
+        <w:t>FAQs</w:t>
+      </w:r>
+    </w:p>
+    <w:p>
+      <w:pPr>
+        <w:spacing w:line="480" w:lineRule="auto"/>
+        <w:jc w:val="center"/>
+        <w:rPr>
+          <w:b/>
+          <w:spacing w:val="20"/>
+        </w:rPr>
+      </w:pPr>
+    </w:p>
+    <w:p>
+      <w:pPr>
+        <w:spacing w:line="480" w:lineRule="auto"/>
+        <w:jc w:val="both"/>
+        <w:rPr>
+          <w:spacing w:val="20"/>
+        </w:rPr>
+      </w:pPr>
+      <w:r>
+        <w:rPr>
+          <w:spacing w:val="20"/>
+        </w:rPr>
+        <w:tab/>
+        <w:t>Figure 21</w:t>
+      </w:r>
+      <w:r>
+        <w:rPr>
+          <w:spacing w:val="20"/>
+        </w:rPr>
+        <w:t xml:space="preserve"> shows the diagram for Delete </w:t>
+      </w:r>
+      <w:r>
+        <w:rPr>
+          <w:spacing w:val="20"/>
+        </w:rPr>
+        <w:t>FAQs</w:t>
+      </w:r>
+      <w:r>
+        <w:rPr>
+          <w:spacing w:val="20"/>
+        </w:rPr>
+        <w:t xml:space="preserve">. The </w:t>
+      </w:r>
+      <w:r>
+        <w:rPr>
+          <w:spacing w:val="20"/>
+        </w:rPr>
+        <w:t>Admin</w:t>
+      </w:r>
+      <w:r>
+        <w:rPr>
+          <w:spacing w:val="20"/>
+        </w:rPr>
+        <w:t xml:space="preserve"> will </w:t>
+      </w:r>
+      <w:r>
+        <w:rPr>
+          <w:spacing w:val="20"/>
+        </w:rPr>
+        <w:t>delete</w:t>
+      </w:r>
+      <w:r>
+        <w:rPr>
+          <w:spacing w:val="20"/>
+        </w:rPr>
+        <w:t xml:space="preserve"> </w:t>
+      </w:r>
+      <w:r>
+        <w:rPr>
+          <w:spacing w:val="20"/>
+        </w:rPr>
+        <w:t>FAQs</w:t>
+      </w:r>
+      <w:r>
+        <w:rPr>
+          <w:spacing w:val="20"/>
+        </w:rPr>
+        <w:t xml:space="preserve"> in menu, the syste</w:t>
+      </w:r>
+      <w:r>
+        <w:rPr>
+          <w:spacing w:val="20"/>
+        </w:rPr>
+        <w:t>m will display prompt</w:t>
+      </w:r>
+      <w:r>
+        <w:rPr>
+          <w:spacing w:val="20"/>
+        </w:rPr>
+        <w:t xml:space="preserve">. After </w:t>
+      </w:r>
+      <w:r>
+        <w:rPr>
+          <w:spacing w:val="20"/>
+        </w:rPr>
+        <w:t>confirming of deletion</w:t>
+      </w:r>
+      <w:r>
+        <w:rPr>
+          <w:spacing w:val="20"/>
+        </w:rPr>
+        <w:t xml:space="preserve">, the system will </w:t>
+      </w:r>
+      <w:r>
+        <w:rPr>
+          <w:spacing w:val="20"/>
+        </w:rPr>
+        <w:t xml:space="preserve">remove the </w:t>
+      </w:r>
+      <w:r>
+        <w:rPr>
+          <w:spacing w:val="20"/>
+        </w:rPr>
+        <w:t>FAQs</w:t>
+      </w:r>
+      <w:r>
+        <w:rPr>
+          <w:spacing w:val="20"/>
+        </w:rPr>
+        <w:t xml:space="preserve"> to the database</w:t>
+      </w:r>
+      <w:r>
+        <w:rPr>
+          <w:spacing w:val="20"/>
+        </w:rPr>
+        <w:t xml:space="preserve">. </w:t>
+      </w:r>
+    </w:p>
+    <w:p>
+      <w:pPr>
+        <w:spacing w:line="480" w:lineRule="auto"/>
+        <w:jc w:val="both"/>
+        <w:rPr>
+          <w:spacing w:val="20"/>
+        </w:rPr>
+      </w:pPr>
+      <w:r>
+        <w:rPr>
+          <w:noProof/>
+          <w:spacing w:val="20"/>
+          <w:lang w:val="en-US" w:eastAsia="en-US"/>
+        </w:rPr>
+        <w:lastRenderedPageBreak/>
+        <w:drawing>
+          <wp:inline distT="0" distB="0" distL="0" distR="0">
+            <wp:extent cx="5943600" cy="5308243"/>
+            <wp:effectExtent l="0" t="0" r="0" b="6985"/>
+            <wp:docPr id="24" name="Picture 24" descr="C:\Users\Angelo\Documents\GitHub\CAPSTONE-FILES\REVISIONS\UML-DIAGRAMS\6-9-2021\ACTIVITY DIAGRAM\22-Add Announcement.png"/>
+            <wp:cNvGraphicFramePr>
+              <a:graphicFrameLocks xmlns:a="http://schemas.openxmlformats.org/drawingml/2006/main" noChangeAspect="1"/>
+            </wp:cNvGraphicFramePr>
+            <a:graphic xmlns:a="http://schemas.openxmlformats.org/drawingml/2006/main">
+              <a:graphicData uri="http://schemas.openxmlformats.org/drawingml/2006/picture">
+                <pic:pic xmlns:pic="http://schemas.openxmlformats.org/drawingml/2006/picture">
+                  <pic:nvPicPr>
+                    <pic:cNvPr id="0" name="Picture 10" descr="C:\Users\Angelo\Documents\GitHub\CAPSTONE-FILES\REVISIONS\UML-DIAGRAMS\6-9-2021\ACTIVITY DIAGRAM\22-Add Announcement.png"/>
+                    <pic:cNvPicPr>
+                      <a:picLocks noChangeAspect="1" noChangeArrowheads="1"/>
+                    </pic:cNvPicPr>
+                  </pic:nvPicPr>
+                  <pic:blipFill>
+                    <a:blip r:embed="rId25">
+                      <a:extLst>
+                        <a:ext uri="{28A0092B-C50C-407E-A947-70E740481C1C}">
+                          <a14:useLocalDpi xmlns:a14="http://schemas.microsoft.com/office/drawing/2010/main" val="0"/>
+                        </a:ext>
+                      </a:extLst>
+                    </a:blip>
+                    <a:srcRect/>
+                    <a:stretch>
+                      <a:fillRect/>
+                    </a:stretch>
+                  </pic:blipFill>
+                  <pic:spPr bwMode="auto">
+                    <a:xfrm>
+                      <a:off x="0" y="0"/>
+                      <a:ext cx="5943600" cy="5308243"/>
+                    </a:xfrm>
+                    <a:prstGeom prst="rect">
+                      <a:avLst/>
+                    </a:prstGeom>
+                    <a:noFill/>
+                    <a:ln>
+                      <a:noFill/>
+                    </a:ln>
+                  </pic:spPr>
+                </pic:pic>
+              </a:graphicData>
+            </a:graphic>
+          </wp:inline>
+        </w:drawing>
+      </w:r>
+    </w:p>
+    <w:p>
+      <w:pPr>
+        <w:spacing w:line="480" w:lineRule="auto"/>
+        <w:jc w:val="center"/>
+        <w:rPr>
+          <w:b/>
+          <w:spacing w:val="20"/>
+        </w:rPr>
+      </w:pPr>
+      <w:r>
+        <w:rPr>
+          <w:b/>
+          <w:spacing w:val="20"/>
+        </w:rPr>
+        <w:t xml:space="preserve">Figure </w:t>
+      </w:r>
+      <w:r>
+        <w:rPr>
+          <w:b/>
+          <w:spacing w:val="20"/>
+        </w:rPr>
+        <w:t>22</w:t>
+      </w:r>
+      <w:r>
+        <w:rPr>
+          <w:b/>
+          <w:spacing w:val="20"/>
+        </w:rPr>
+        <w:t xml:space="preserve">. Activity Diagram for Add </w:t>
+      </w:r>
+      <w:r>
+        <w:rPr>
+          <w:b/>
+          <w:spacing w:val="20"/>
+        </w:rPr>
+        <w:t>Announcement</w:t>
+      </w:r>
+    </w:p>
+    <w:p>
+      <w:pPr>
+        <w:spacing w:line="480" w:lineRule="auto"/>
+        <w:jc w:val="center"/>
+        <w:rPr>
+          <w:b/>
+          <w:spacing w:val="20"/>
+        </w:rPr>
+      </w:pPr>
+    </w:p>
+    <w:p>
+      <w:pPr>
+        <w:spacing w:line="480" w:lineRule="auto"/>
+        <w:jc w:val="both"/>
+        <w:rPr>
+          <w:spacing w:val="20"/>
+        </w:rPr>
+      </w:pPr>
+      <w:r>
+        <w:rPr>
+          <w:spacing w:val="20"/>
+        </w:rPr>
+        <w:tab/>
+        <w:t xml:space="preserve">Figure </w:t>
+      </w:r>
+      <w:r>
+        <w:rPr>
+          <w:spacing w:val="20"/>
+        </w:rPr>
+        <w:t>22</w:t>
+      </w:r>
+      <w:r>
+        <w:rPr>
+          <w:spacing w:val="20"/>
+        </w:rPr>
+        <w:t xml:space="preserve"> shows the diagram for Add </w:t>
+      </w:r>
+      <w:r>
+        <w:rPr>
+          <w:spacing w:val="20"/>
+        </w:rPr>
+        <w:t>Announcement</w:t>
+      </w:r>
+      <w:r>
+        <w:rPr>
+          <w:spacing w:val="20"/>
+        </w:rPr>
+        <w:t xml:space="preserve">. The </w:t>
+      </w:r>
+      <w:r>
+        <w:rPr>
+          <w:spacing w:val="20"/>
+        </w:rPr>
+        <w:t>Admin</w:t>
+      </w:r>
+      <w:r>
+        <w:rPr>
+          <w:spacing w:val="20"/>
+        </w:rPr>
+        <w:t xml:space="preserve"> will add </w:t>
+      </w:r>
+      <w:r>
+        <w:rPr>
+          <w:spacing w:val="20"/>
+        </w:rPr>
+        <w:t>Announcement</w:t>
+      </w:r>
+      <w:r>
+        <w:rPr>
+          <w:spacing w:val="20"/>
+        </w:rPr>
+        <w:t xml:space="preserve"> in menu, the syste</w:t>
+      </w:r>
+      <w:r>
+        <w:rPr>
+          <w:spacing w:val="20"/>
+        </w:rPr>
+        <w:t>m will display the fo</w:t>
+      </w:r>
+      <w:r>
+        <w:rPr>
+          <w:spacing w:val="20"/>
+        </w:rPr>
+        <w:t>r</w:t>
+      </w:r>
+      <w:r>
+        <w:rPr>
+          <w:spacing w:val="20"/>
+        </w:rPr>
+        <w:t>m</w:t>
+      </w:r>
+      <w:r>
+        <w:rPr>
+          <w:spacing w:val="20"/>
+        </w:rPr>
+        <w:t xml:space="preserve">. After completing the details, the system will </w:t>
+      </w:r>
+      <w:r>
+        <w:rPr>
+          <w:spacing w:val="20"/>
+        </w:rPr>
+        <w:t xml:space="preserve">process saving </w:t>
+      </w:r>
+      <w:r>
+        <w:rPr>
+          <w:spacing w:val="20"/>
+        </w:rPr>
+        <w:t>announcement</w:t>
+      </w:r>
+      <w:r>
+        <w:rPr>
+          <w:spacing w:val="20"/>
+        </w:rPr>
+        <w:t xml:space="preserve">. If the </w:t>
+      </w:r>
+      <w:r>
+        <w:rPr>
+          <w:spacing w:val="20"/>
+        </w:rPr>
+        <w:t xml:space="preserve">process saving </w:t>
+      </w:r>
+      <w:r>
+        <w:rPr>
+          <w:spacing w:val="20"/>
+        </w:rPr>
+        <w:t>announcement</w:t>
+      </w:r>
+      <w:r>
+        <w:rPr>
+          <w:spacing w:val="20"/>
+        </w:rPr>
+        <w:t xml:space="preserve"> succeeds</w:t>
+      </w:r>
+      <w:r>
+        <w:rPr>
+          <w:spacing w:val="20"/>
+        </w:rPr>
+        <w:t xml:space="preserve">, it will now </w:t>
+      </w:r>
+      <w:r>
+        <w:rPr>
+          <w:spacing w:val="20"/>
+        </w:rPr>
+        <w:t>added to the database</w:t>
+      </w:r>
+      <w:r>
+        <w:rPr>
+          <w:spacing w:val="20"/>
+        </w:rPr>
+        <w:t xml:space="preserve">. Otherwise, the system will show an error message and will need to recreate the process of adding </w:t>
+      </w:r>
+      <w:r>
+        <w:rPr>
+          <w:spacing w:val="20"/>
+        </w:rPr>
+        <w:t>announcement.</w:t>
+      </w:r>
+    </w:p>
+    <w:p>
+      <w:pPr>
+        <w:spacing w:line="480" w:lineRule="auto"/>
+        <w:jc w:val="center"/>
+        <w:rPr>
+          <w:spacing w:val="20"/>
+        </w:rPr>
+      </w:pPr>
+      <w:r>
+        <w:rPr>
+          <w:noProof/>
+          <w:spacing w:val="20"/>
+          <w:lang w:val="en-US" w:eastAsia="en-US"/>
+        </w:rPr>
+        <w:lastRenderedPageBreak/>
+        <w:drawing>
+          <wp:inline distT="0" distB="0" distL="0" distR="0">
+            <wp:extent cx="5254625" cy="4107815"/>
+            <wp:effectExtent l="0" t="0" r="3175" b="6985"/>
+            <wp:docPr id="25" name="Picture 25" descr="C:\Users\Angelo\Documents\GitHub\CAPSTONE-FILES\REVISIONS\UML-DIAGRAMS\6-9-2021\ACTIVITY DIAGRAM\23-Delete Announcement.png"/>
+            <wp:cNvGraphicFramePr>
+              <a:graphicFrameLocks xmlns:a="http://schemas.openxmlformats.org/drawingml/2006/main" noChangeAspect="1"/>
+            </wp:cNvGraphicFramePr>
+            <a:graphic xmlns:a="http://schemas.openxmlformats.org/drawingml/2006/main">
+              <a:graphicData uri="http://schemas.openxmlformats.org/drawingml/2006/picture">
+                <pic:pic xmlns:pic="http://schemas.openxmlformats.org/drawingml/2006/picture">
+                  <pic:nvPicPr>
+                    <pic:cNvPr id="0" name="Picture 11" descr="C:\Users\Angelo\Documents\GitHub\CAPSTONE-FILES\REVISIONS\UML-DIAGRAMS\6-9-2021\ACTIVITY DIAGRAM\23-Delete Announcement.png"/>
+                    <pic:cNvPicPr>
+                      <a:picLocks noChangeAspect="1" noChangeArrowheads="1"/>
+                    </pic:cNvPicPr>
+                  </pic:nvPicPr>
+                  <pic:blipFill>
+                    <a:blip r:embed="rId26">
+                      <a:extLst>
+                        <a:ext uri="{28A0092B-C50C-407E-A947-70E740481C1C}">
+                          <a14:useLocalDpi xmlns:a14="http://schemas.microsoft.com/office/drawing/2010/main" val="0"/>
+                        </a:ext>
+                      </a:extLst>
+                    </a:blip>
+                    <a:srcRect/>
+                    <a:stretch>
+                      <a:fillRect/>
+                    </a:stretch>
+                  </pic:blipFill>
+                  <pic:spPr bwMode="auto">
+                    <a:xfrm>
+                      <a:off x="0" y="0"/>
+                      <a:ext cx="5254625" cy="4107815"/>
+                    </a:xfrm>
+                    <a:prstGeom prst="rect">
+                      <a:avLst/>
+                    </a:prstGeom>
+                    <a:noFill/>
+                    <a:ln>
+                      <a:noFill/>
+                    </a:ln>
+                  </pic:spPr>
+                </pic:pic>
+              </a:graphicData>
+            </a:graphic>
+          </wp:inline>
+        </w:drawing>
+      </w:r>
+    </w:p>
+    <w:p>
+      <w:pPr>
+        <w:spacing w:line="480" w:lineRule="auto"/>
+        <w:jc w:val="center"/>
+        <w:rPr>
+          <w:b/>
+          <w:spacing w:val="20"/>
+        </w:rPr>
+      </w:pPr>
+      <w:r>
+        <w:rPr>
+          <w:b/>
+          <w:spacing w:val="20"/>
+        </w:rPr>
+        <w:t>Figure 2</w:t>
+      </w:r>
+      <w:r>
+        <w:rPr>
+          <w:b/>
+          <w:spacing w:val="20"/>
+        </w:rPr>
+        <w:t>3</w:t>
+      </w:r>
+      <w:r>
+        <w:rPr>
+          <w:b/>
+          <w:spacing w:val="20"/>
+        </w:rPr>
+        <w:t>. Activity Diagram for Delete</w:t>
+      </w:r>
+      <w:r>
+        <w:rPr>
+          <w:b/>
+          <w:spacing w:val="20"/>
+        </w:rPr>
+        <w:t xml:space="preserve"> Announcement</w:t>
+      </w:r>
+    </w:p>
+    <w:p>
+      <w:pPr>
+        <w:spacing w:line="480" w:lineRule="auto"/>
+        <w:jc w:val="center"/>
+        <w:rPr>
+          <w:b/>
+          <w:spacing w:val="20"/>
+        </w:rPr>
+      </w:pPr>
+    </w:p>
+    <w:p>
+      <w:pPr>
+        <w:spacing w:line="480" w:lineRule="auto"/>
+        <w:jc w:val="both"/>
+        <w:rPr>
+          <w:spacing w:val="20"/>
+        </w:rPr>
+      </w:pPr>
+      <w:r>
+        <w:rPr>
+          <w:spacing w:val="20"/>
+        </w:rPr>
+        <w:tab/>
+        <w:t>Figure 2</w:t>
+      </w:r>
+      <w:r>
+        <w:rPr>
+          <w:spacing w:val="20"/>
+        </w:rPr>
+        <w:t>3</w:t>
+      </w:r>
+      <w:r>
+        <w:rPr>
+          <w:spacing w:val="20"/>
+        </w:rPr>
+        <w:t xml:space="preserve"> shows the diagram for Delete </w:t>
+      </w:r>
+      <w:r>
+        <w:rPr>
+          <w:spacing w:val="20"/>
+        </w:rPr>
+        <w:t>Announcement</w:t>
+      </w:r>
+      <w:r>
+        <w:rPr>
+          <w:spacing w:val="20"/>
+        </w:rPr>
+        <w:t xml:space="preserve">. The </w:t>
+      </w:r>
+      <w:r>
+        <w:rPr>
+          <w:spacing w:val="20"/>
+        </w:rPr>
+        <w:t>Admin</w:t>
+      </w:r>
+      <w:r>
+        <w:rPr>
+          <w:spacing w:val="20"/>
+        </w:rPr>
+        <w:t xml:space="preserve"> will </w:t>
+      </w:r>
+      <w:r>
+        <w:rPr>
+          <w:spacing w:val="20"/>
+        </w:rPr>
+        <w:t>delete</w:t>
+      </w:r>
+      <w:r>
+        <w:rPr>
+          <w:spacing w:val="20"/>
+        </w:rPr>
+        <w:t xml:space="preserve"> </w:t>
+      </w:r>
+      <w:r>
+        <w:rPr>
+          <w:spacing w:val="20"/>
+        </w:rPr>
+        <w:t>announcement</w:t>
+      </w:r>
+      <w:r>
+        <w:rPr>
+          <w:spacing w:val="20"/>
+        </w:rPr>
+        <w:t xml:space="preserve"> in menu, the syste</w:t>
+      </w:r>
+      <w:r>
+        <w:rPr>
+          <w:spacing w:val="20"/>
+        </w:rPr>
+        <w:t>m will display prompt</w:t>
+      </w:r>
+      <w:r>
+        <w:rPr>
+          <w:spacing w:val="20"/>
+        </w:rPr>
+        <w:t xml:space="preserve">. After </w:t>
+      </w:r>
+      <w:r>
+        <w:rPr>
+          <w:spacing w:val="20"/>
+        </w:rPr>
+        <w:t>confirming of deletion</w:t>
+      </w:r>
+      <w:r>
+        <w:rPr>
+          <w:spacing w:val="20"/>
+        </w:rPr>
+        <w:t xml:space="preserve">, the system will </w:t>
+      </w:r>
+      <w:r>
+        <w:rPr>
+          <w:spacing w:val="20"/>
+        </w:rPr>
+        <w:t xml:space="preserve">remove the </w:t>
+      </w:r>
+      <w:r>
+        <w:rPr>
+          <w:spacing w:val="20"/>
+        </w:rPr>
+        <w:t>announcement</w:t>
+      </w:r>
+      <w:r>
+        <w:rPr>
+          <w:spacing w:val="20"/>
+        </w:rPr>
+        <w:t xml:space="preserve"> to the database</w:t>
+      </w:r>
+      <w:r>
+        <w:rPr>
+          <w:spacing w:val="20"/>
+        </w:rPr>
+        <w:t xml:space="preserve">. </w:t>
+      </w:r>
+    </w:p>
+    <w:p>
+      <w:pPr>
+        <w:spacing w:line="480" w:lineRule="auto"/>
+        <w:jc w:val="center"/>
+        <w:rPr>
+          <w:spacing w:val="20"/>
+        </w:rPr>
+      </w:pPr>
+    </w:p>
+    <w:p>
+      <w:pPr>
+        <w:spacing w:line="480" w:lineRule="auto"/>
+        <w:rPr>
+          <w:spacing w:val="20"/>
+        </w:rPr>
+      </w:pPr>
+      <w:bookmarkStart w:id="0" w:name="_GoBack"/>
+      <w:bookmarkEnd w:id="0"/>
+    </w:p>
+    <w:p>
+      <w:pPr>
+        <w:spacing w:line="480" w:lineRule="auto"/>
+        <w:jc w:val="center"/>
+        <w:rPr>
+          <w:spacing w:val="20"/>
+        </w:rPr>
+      </w:pPr>
+    </w:p>
+    <w:p>
+      <w:pPr>
+        <w:spacing w:line="480" w:lineRule="auto"/>
+        <w:jc w:val="both"/>
+        <w:rPr>
+          <w:spacing w:val="20"/>
+        </w:rPr>
+      </w:pPr>
+    </w:p>
+    <w:p>
+      <w:pPr>
+        <w:spacing w:line="480" w:lineRule="auto"/>
+        <w:jc w:val="both"/>
+        <w:rPr>
+          <w:spacing w:val="20"/>
+        </w:rPr>
+      </w:pPr>
     </w:p>
     <w:p>
       <w:pPr>

</xml_diff>